<commit_message>
Anadido parte del apartado de desarrollo y del diseno
</commit_message>
<xml_diff>
--- a/Es-Tudio (2).docx
+++ b/Es-Tudio (2).docx
@@ -1,6 +1,6 @@
 
 <file path=word/document.xml><?xml version="1.0" encoding="utf-8"?>
-<w:document xmlns:wpc="http://schemas.microsoft.com/office/word/2010/wordprocessingCanvas" xmlns:cx="http://schemas.microsoft.com/office/drawing/2014/chartex" xmlns:cx1="http://schemas.microsoft.com/office/drawing/2015/9/8/chartex" xmlns:cx2="http://schemas.microsoft.com/office/drawing/2015/10/21/chartex" xmlns:cx3="http://schemas.microsoft.com/office/drawing/2016/5/9/chartex" xmlns:cx4="http://schemas.microsoft.com/office/drawing/2016/5/10/chartex" xmlns:cx5="http://schemas.microsoft.com/office/drawing/2016/5/11/chartex" xmlns:cx6="http://schemas.microsoft.com/office/drawing/2016/5/12/chartex" xmlns:cx7="http://schemas.microsoft.com/office/drawing/2016/5/13/chartex" xmlns:cx8="http://schemas.microsoft.com/office/drawing/2016/5/14/chartex" xmlns:mc="http://schemas.openxmlformats.org/markup-compatibility/2006" xmlns:aink="http://schemas.microsoft.com/office/drawing/2016/ink" xmlns:am3d="http://schemas.microsoft.com/office/drawing/2017/model3d" xmlns:o="urn:schemas-microsoft-com:office:office" xmlns:oel="http://schemas.microsoft.com/office/2019/extlst" xmlns:r="http://schemas.openxmlformats.org/officeDocument/2006/relationships" xmlns:m="http://schemas.openxmlformats.org/officeDocument/2006/math" xmlns:v="urn:schemas-microsoft-com:vml" xmlns:wp14="http://schemas.microsoft.com/office/word/2010/wordprocessingDrawing" xmlns:wp="http://schemas.openxmlformats.org/drawingml/2006/wordprocessingDrawing" xmlns:w10="urn:schemas-microsoft-com:office:word" xmlns:w="http://schemas.openxmlformats.org/wordprocessingml/2006/main" xmlns:w14="http://schemas.microsoft.com/office/word/2010/wordml" xmlns:w15="http://schemas.microsoft.com/office/word/2012/wordml" xmlns:w16cex="http://schemas.microsoft.com/office/word/2018/wordml/cex" xmlns:w16cid="http://schemas.microsoft.com/office/word/2016/wordml/cid" xmlns:w16="http://schemas.microsoft.com/office/word/2018/wordml" xmlns:w16du="http://schemas.microsoft.com/office/word/2023/wordml/word16du" xmlns:w16sdtdh="http://schemas.microsoft.com/office/word/2020/wordml/sdtdatahash" xmlns:w16se="http://schemas.microsoft.com/office/word/2015/wordml/symex" xmlns:wpg="http://schemas.microsoft.com/office/word/2010/wordprocessingGroup" xmlns:wpi="http://schemas.microsoft.com/office/word/2010/wordprocessingInk" xmlns:wne="http://schemas.microsoft.com/office/word/2006/wordml" xmlns:wps="http://schemas.microsoft.com/office/word/2010/wordprocessingShape" mc:Ignorable="w14 w15 w16se w16cid w16 w16cex w16sdtdh w16du wp14">
+<w:document xmlns:wpc="http://schemas.microsoft.com/office/word/2010/wordprocessingCanvas" xmlns:cx="http://schemas.microsoft.com/office/drawing/2014/chartex" xmlns:cx1="http://schemas.microsoft.com/office/drawing/2015/9/8/chartex" xmlns:cx2="http://schemas.microsoft.com/office/drawing/2015/10/21/chartex" xmlns:cx3="http://schemas.microsoft.com/office/drawing/2016/5/9/chartex" xmlns:cx4="http://schemas.microsoft.com/office/drawing/2016/5/10/chartex" xmlns:cx5="http://schemas.microsoft.com/office/drawing/2016/5/11/chartex" xmlns:cx6="http://schemas.microsoft.com/office/drawing/2016/5/12/chartex" xmlns:cx7="http://schemas.microsoft.com/office/drawing/2016/5/13/chartex" xmlns:cx8="http://schemas.microsoft.com/office/drawing/2016/5/14/chartex" xmlns:mc="http://schemas.openxmlformats.org/markup-compatibility/2006" xmlns:aink="http://schemas.microsoft.com/office/drawing/2016/ink" xmlns:am3d="http://schemas.microsoft.com/office/drawing/2017/model3d" xmlns:o="urn:schemas-microsoft-com:office:office" xmlns:oel="http://schemas.microsoft.com/office/2019/extlst" xmlns:r="http://schemas.openxmlformats.org/officeDocument/2006/relationships" xmlns:m="http://schemas.openxmlformats.org/officeDocument/2006/math" xmlns:v="urn:schemas-microsoft-com:vml" xmlns:wp14="http://schemas.microsoft.com/office/word/2010/wordprocessingDrawing" xmlns:wp="http://schemas.openxmlformats.org/drawingml/2006/wordprocessingDrawing" xmlns:w10="urn:schemas-microsoft-com:office:word" xmlns:w="http://schemas.openxmlformats.org/wordprocessingml/2006/main" xmlns:w14="http://schemas.microsoft.com/office/word/2010/wordml" xmlns:w15="http://schemas.microsoft.com/office/word/2012/wordml" xmlns:w16cex="http://schemas.microsoft.com/office/word/2018/wordml/cex" xmlns:w16cid="http://schemas.microsoft.com/office/word/2016/wordml/cid" xmlns:w16="http://schemas.microsoft.com/office/word/2018/wordml" xmlns:w16sdtdh="http://schemas.microsoft.com/office/word/2020/wordml/sdtdatahash" xmlns:w16se="http://schemas.microsoft.com/office/word/2015/wordml/symex" xmlns:wpg="http://schemas.microsoft.com/office/word/2010/wordprocessingGroup" xmlns:wpi="http://schemas.microsoft.com/office/word/2010/wordprocessingInk" xmlns:wne="http://schemas.microsoft.com/office/word/2006/wordml" xmlns:wps="http://schemas.microsoft.com/office/word/2010/wordprocessingShape" mc:Ignorable="w14 w15 w16se w16cid w16 w16cex w16sdtdh wp14">
   <w:body>
     <w:p>
       <w:pPr>
@@ -32,8 +32,8 @@
         <w:rPr>
           <w:noProof/>
         </w:rPr>
-        <w:pict w14:anchorId="68414DB9">
-          <v:rect id="_x0000_i1025" alt="" style="width:425.2pt;height:.05pt;mso-width-percent:0;mso-height-percent:0;mso-width-percent:0;mso-height-percent:0" o:hralign="center" o:hrstd="t" o:hr="t" fillcolor="#a0a0a0" stroked="f"/>
+        <w:pict w14:anchorId="22EA9119">
+          <v:rect id="_x0000_i1026" alt="" style="width:425.2pt;height:.05pt;mso-width-percent:0;mso-height-percent:0;mso-width-percent:0;mso-height-percent:0" o:hralign="center" o:hrstd="t" o:hr="t" fillcolor="#a0a0a0" stroked="f"/>
         </w:pict>
       </w:r>
     </w:p>
@@ -145,8 +145,8 @@
         <w:rPr>
           <w:noProof/>
         </w:rPr>
-        <w:pict w14:anchorId="4E9A61F3">
-          <v:rect id="_x0000_i1026" alt="" style="width:425.2pt;height:.05pt;mso-width-percent:0;mso-height-percent:0;mso-width-percent:0;mso-height-percent:0" o:hralign="center" o:hrstd="t" o:hr="t" fillcolor="#a0a0a0" stroked="f"/>
+        <w:pict w14:anchorId="685BE5BD">
+          <v:rect id="_x0000_i1025" alt="" style="width:425.2pt;height:.05pt;mso-width-percent:0;mso-height-percent:0;mso-width-percent:0;mso-height-percent:0" o:hralign="center" o:hrstd="t" o:hr="t" fillcolor="#a0a0a0" stroked="f"/>
         </w:pict>
       </w:r>
       <w:r>
@@ -293,7 +293,7 @@
             </w:rPr>
             <w:fldChar w:fldCharType="separate"/>
           </w:r>
-          <w:hyperlink w:anchor="_Toc166139146" w:history="1">
+          <w:hyperlink w:anchor="_Toc166234889" w:history="1">
             <w:r>
               <w:rPr>
                 <w:rStyle w:val="Hipervnculo"/>
@@ -320,7 +320,7 @@
                 <w:noProof/>
                 <w:webHidden/>
               </w:rPr>
-              <w:instrText xml:space="preserve"> PAGEREF _Toc166139146 \h </w:instrText>
+              <w:instrText xml:space="preserve"> PAGEREF _Toc166234889 \h </w:instrText>
             </w:r>
             <w:r>
               <w:rPr>
@@ -369,7 +369,7 @@
               <w14:ligatures w14:val="standardContextual"/>
             </w:rPr>
           </w:pPr>
-          <w:hyperlink w:anchor="_Toc166139147" w:history="1">
+          <w:hyperlink w:anchor="_Toc166234890" w:history="1">
             <w:r>
               <w:rPr>
                 <w:rStyle w:val="Hipervnculo"/>
@@ -396,7 +396,7 @@
                 <w:noProof/>
                 <w:webHidden/>
               </w:rPr>
-              <w:instrText xml:space="preserve"> PAGEREF _Toc166139147 \h </w:instrText>
+              <w:instrText xml:space="preserve"> PAGEREF _Toc166234890 \h </w:instrText>
             </w:r>
             <w:r>
               <w:rPr>
@@ -445,7 +445,7 @@
               <w14:ligatures w14:val="standardContextual"/>
             </w:rPr>
           </w:pPr>
-          <w:hyperlink w:anchor="_Toc166139148" w:history="1">
+          <w:hyperlink w:anchor="_Toc166234891" w:history="1">
             <w:r>
               <w:rPr>
                 <w:rStyle w:val="Hipervnculo"/>
@@ -472,7 +472,7 @@
                 <w:noProof/>
                 <w:webHidden/>
               </w:rPr>
-              <w:instrText xml:space="preserve"> PAGEREF _Toc166139148 \h </w:instrText>
+              <w:instrText xml:space="preserve"> PAGEREF _Toc166234891 \h </w:instrText>
             </w:r>
             <w:r>
               <w:rPr>
@@ -521,7 +521,7 @@
               <w14:ligatures w14:val="standardContextual"/>
             </w:rPr>
           </w:pPr>
-          <w:hyperlink w:anchor="_Toc166139149" w:history="1">
+          <w:hyperlink w:anchor="_Toc166234892" w:history="1">
             <w:r>
               <w:rPr>
                 <w:rStyle w:val="Hipervnculo"/>
@@ -548,7 +548,7 @@
                 <w:noProof/>
                 <w:webHidden/>
               </w:rPr>
-              <w:instrText xml:space="preserve"> PAGEREF _Toc166139149 \h </w:instrText>
+              <w:instrText xml:space="preserve"> PAGEREF _Toc166234892 \h </w:instrText>
             </w:r>
             <w:r>
               <w:rPr>
@@ -597,7 +597,7 @@
               <w14:ligatures w14:val="standardContextual"/>
             </w:rPr>
           </w:pPr>
-          <w:hyperlink w:anchor="_Toc166139150" w:history="1">
+          <w:hyperlink w:anchor="_Toc166234893" w:history="1">
             <w:r>
               <w:rPr>
                 <w:rStyle w:val="Hipervnculo"/>
@@ -624,7 +624,7 @@
                 <w:noProof/>
                 <w:webHidden/>
               </w:rPr>
-              <w:instrText xml:space="preserve"> PAGEREF _Toc166139150 \h </w:instrText>
+              <w:instrText xml:space="preserve"> PAGEREF _Toc166234893 \h </w:instrText>
             </w:r>
             <w:r>
               <w:rPr>
@@ -673,7 +673,7 @@
               <w14:ligatures w14:val="standardContextual"/>
             </w:rPr>
           </w:pPr>
-          <w:hyperlink w:anchor="_Toc166139151" w:history="1">
+          <w:hyperlink w:anchor="_Toc166234894" w:history="1">
             <w:r>
               <w:rPr>
                 <w:rStyle w:val="Hipervnculo"/>
@@ -700,7 +700,7 @@
                 <w:noProof/>
                 <w:webHidden/>
               </w:rPr>
-              <w:instrText xml:space="preserve"> PAGEREF _Toc166139151 \h </w:instrText>
+              <w:instrText xml:space="preserve"> PAGEREF _Toc166234894 \h </w:instrText>
             </w:r>
             <w:r>
               <w:rPr>
@@ -749,7 +749,7 @@
               <w14:ligatures w14:val="standardContextual"/>
             </w:rPr>
           </w:pPr>
-          <w:hyperlink w:anchor="_Toc166139152" w:history="1">
+          <w:hyperlink w:anchor="_Toc166234895" w:history="1">
             <w:r>
               <w:rPr>
                 <w:rStyle w:val="Hipervnculo"/>
@@ -776,7 +776,7 @@
                 <w:noProof/>
                 <w:webHidden/>
               </w:rPr>
-              <w:instrText xml:space="preserve"> PAGEREF _Toc166139152 \h </w:instrText>
+              <w:instrText xml:space="preserve"> PAGEREF _Toc166234895 \h </w:instrText>
             </w:r>
             <w:r>
               <w:rPr>
@@ -823,7 +823,7 @@
               <w14:ligatures w14:val="standardContextual"/>
             </w:rPr>
           </w:pPr>
-          <w:hyperlink w:anchor="_Toc166139153" w:history="1">
+          <w:hyperlink w:anchor="_Toc166234896" w:history="1">
             <w:r>
               <w:rPr>
                 <w:rStyle w:val="Hipervnculo"/>
@@ -850,7 +850,7 @@
                 <w:noProof/>
                 <w:webHidden/>
               </w:rPr>
-              <w:instrText xml:space="preserve"> PAGEREF _Toc166139153 \h </w:instrText>
+              <w:instrText xml:space="preserve"> PAGEREF _Toc166234896 \h </w:instrText>
             </w:r>
             <w:r>
               <w:rPr>
@@ -897,7 +897,7 @@
               <w14:ligatures w14:val="standardContextual"/>
             </w:rPr>
           </w:pPr>
-          <w:hyperlink w:anchor="_Toc166139154" w:history="1">
+          <w:hyperlink w:anchor="_Toc166234897" w:history="1">
             <w:r>
               <w:rPr>
                 <w:rStyle w:val="Hipervnculo"/>
@@ -924,7 +924,7 @@
                 <w:noProof/>
                 <w:webHidden/>
               </w:rPr>
-              <w:instrText xml:space="preserve"> PAGEREF _Toc166139154 \h </w:instrText>
+              <w:instrText xml:space="preserve"> PAGEREF _Toc166234897 \h </w:instrText>
             </w:r>
             <w:r>
               <w:rPr>
@@ -971,7 +971,7 @@
               <w14:ligatures w14:val="standardContextual"/>
             </w:rPr>
           </w:pPr>
-          <w:hyperlink w:anchor="_Toc166139155" w:history="1">
+          <w:hyperlink w:anchor="_Toc166234898" w:history="1">
             <w:r>
               <w:rPr>
                 <w:rStyle w:val="Hipervnculo"/>
@@ -998,7 +998,7 @@
                 <w:noProof/>
                 <w:webHidden/>
               </w:rPr>
-              <w:instrText xml:space="preserve"> PAGEREF _Toc166139155 \h </w:instrText>
+              <w:instrText xml:space="preserve"> PAGEREF _Toc166234898 \h </w:instrText>
             </w:r>
             <w:r>
               <w:rPr>
@@ -1045,7 +1045,7 @@
               <w14:ligatures w14:val="standardContextual"/>
             </w:rPr>
           </w:pPr>
-          <w:hyperlink w:anchor="_Toc166139156" w:history="1">
+          <w:hyperlink w:anchor="_Toc166234899" w:history="1">
             <w:r>
               <w:rPr>
                 <w:rStyle w:val="Hipervnculo"/>
@@ -1072,7 +1072,7 @@
                 <w:noProof/>
                 <w:webHidden/>
               </w:rPr>
-              <w:instrText xml:space="preserve"> PAGEREF _Toc166139156 \h </w:instrText>
+              <w:instrText xml:space="preserve"> PAGEREF _Toc166234899 \h </w:instrText>
             </w:r>
             <w:r>
               <w:rPr>
@@ -1119,7 +1119,7 @@
               <w14:ligatures w14:val="standardContextual"/>
             </w:rPr>
           </w:pPr>
-          <w:hyperlink w:anchor="_Toc166139157" w:history="1">
+          <w:hyperlink w:anchor="_Toc166234900" w:history="1">
             <w:r>
               <w:rPr>
                 <w:rStyle w:val="Hipervnculo"/>
@@ -1146,7 +1146,7 @@
                 <w:noProof/>
                 <w:webHidden/>
               </w:rPr>
-              <w:instrText xml:space="preserve"> PAGEREF _Toc166139157 \h </w:instrText>
+              <w:instrText xml:space="preserve"> PAGEREF _Toc166234900 \h </w:instrText>
             </w:r>
             <w:r>
               <w:rPr>
@@ -1193,7 +1193,7 @@
               <w14:ligatures w14:val="standardContextual"/>
             </w:rPr>
           </w:pPr>
-          <w:hyperlink w:anchor="_Toc166139158" w:history="1">
+          <w:hyperlink w:anchor="_Toc166234901" w:history="1">
             <w:r>
               <w:rPr>
                 <w:rStyle w:val="Hipervnculo"/>
@@ -1220,7 +1220,7 @@
                 <w:noProof/>
                 <w:webHidden/>
               </w:rPr>
-              <w:instrText xml:space="preserve"> PAGEREF _Toc166139158 \h </w:instrText>
+              <w:instrText xml:space="preserve"> PAGEREF _Toc166234901 \h </w:instrText>
             </w:r>
             <w:r>
               <w:rPr>
@@ -1269,7 +1269,7 @@
               <w14:ligatures w14:val="standardContextual"/>
             </w:rPr>
           </w:pPr>
-          <w:hyperlink w:anchor="_Toc166139159" w:history="1">
+          <w:hyperlink w:anchor="_Toc166234902" w:history="1">
             <w:r>
               <w:rPr>
                 <w:rStyle w:val="Hipervnculo"/>
@@ -1312,7 +1312,7 @@
                 <w:noProof/>
                 <w:webHidden/>
               </w:rPr>
-              <w:instrText xml:space="preserve"> PAGEREF _Toc166139159 \h </w:instrText>
+              <w:instrText xml:space="preserve"> PAGEREF _Toc166234902 \h </w:instrText>
             </w:r>
             <w:r>
               <w:rPr>
@@ -1361,7 +1361,7 @@
               <w14:ligatures w14:val="standardContextual"/>
             </w:rPr>
           </w:pPr>
-          <w:hyperlink w:anchor="_Toc166139160" w:history="1">
+          <w:hyperlink w:anchor="_Toc166234903" w:history="1">
             <w:r>
               <w:rPr>
                 <w:rStyle w:val="Hipervnculo"/>
@@ -1388,7 +1388,7 @@
                 <w:noProof/>
                 <w:webHidden/>
               </w:rPr>
-              <w:instrText xml:space="preserve"> PAGEREF _Toc166139160 \h </w:instrText>
+              <w:instrText xml:space="preserve"> PAGEREF _Toc166234903 \h </w:instrText>
             </w:r>
             <w:r>
               <w:rPr>
@@ -1437,7 +1437,7 @@
               <w14:ligatures w14:val="standardContextual"/>
             </w:rPr>
           </w:pPr>
-          <w:hyperlink w:anchor="_Toc166139161" w:history="1">
+          <w:hyperlink w:anchor="_Toc166234904" w:history="1">
             <w:r>
               <w:rPr>
                 <w:rStyle w:val="Hipervnculo"/>
@@ -1464,7 +1464,7 @@
                 <w:noProof/>
                 <w:webHidden/>
               </w:rPr>
-              <w:instrText xml:space="preserve"> PAGEREF _Toc166139161 \h </w:instrText>
+              <w:instrText xml:space="preserve"> PAGEREF _Toc166234904 \h </w:instrText>
             </w:r>
             <w:r>
               <w:rPr>
@@ -1513,7 +1513,7 @@
               <w14:ligatures w14:val="standardContextual"/>
             </w:rPr>
           </w:pPr>
-          <w:hyperlink w:anchor="_Toc166139162" w:history="1">
+          <w:hyperlink w:anchor="_Toc166234905" w:history="1">
             <w:r>
               <w:rPr>
                 <w:rStyle w:val="Hipervnculo"/>
@@ -1540,7 +1540,7 @@
                 <w:noProof/>
                 <w:webHidden/>
               </w:rPr>
-              <w:instrText xml:space="preserve"> PAGEREF _Toc166139162 \h </w:instrText>
+              <w:instrText xml:space="preserve"> PAGEREF _Toc166234905 \h </w:instrText>
             </w:r>
             <w:r>
               <w:rPr>
@@ -1589,7 +1589,7 @@
               <w14:ligatures w14:val="standardContextual"/>
             </w:rPr>
           </w:pPr>
-          <w:hyperlink w:anchor="_Toc166139163" w:history="1">
+          <w:hyperlink w:anchor="_Toc166234906" w:history="1">
             <w:r>
               <w:rPr>
                 <w:rStyle w:val="Hipervnculo"/>
@@ -1616,7 +1616,7 @@
                 <w:noProof/>
                 <w:webHidden/>
               </w:rPr>
-              <w:instrText xml:space="preserve"> PAGEREF _Toc166139163 \h </w:instrText>
+              <w:instrText xml:space="preserve"> PAGEREF _Toc166234906 \h </w:instrText>
             </w:r>
             <w:r>
               <w:rPr>
@@ -1636,7 +1636,7 @@
                 <w:noProof/>
                 <w:webHidden/>
               </w:rPr>
-              <w:t>13</w:t>
+              <w:t>12</w:t>
             </w:r>
             <w:r>
               <w:rPr>
@@ -1665,7 +1665,7 @@
               <w14:ligatures w14:val="standardContextual"/>
             </w:rPr>
           </w:pPr>
-          <w:hyperlink w:anchor="_Toc166139164" w:history="1">
+          <w:hyperlink w:anchor="_Toc166234907" w:history="1">
             <w:r>
               <w:rPr>
                 <w:rStyle w:val="Hipervnculo"/>
@@ -1692,7 +1692,7 @@
                 <w:noProof/>
                 <w:webHidden/>
               </w:rPr>
-              <w:instrText xml:space="preserve"> PAGEREF _Toc166139164 \h </w:instrText>
+              <w:instrText xml:space="preserve"> PAGEREF _Toc166234907 \h </w:instrText>
             </w:r>
             <w:r>
               <w:rPr>
@@ -1712,7 +1712,7 @@
                 <w:noProof/>
                 <w:webHidden/>
               </w:rPr>
-              <w:t>14</w:t>
+              <w:t>13</w:t>
             </w:r>
             <w:r>
               <w:rPr>
@@ -1741,7 +1741,7 @@
               <w14:ligatures w14:val="standardContextual"/>
             </w:rPr>
           </w:pPr>
-          <w:hyperlink w:anchor="_Toc166139165" w:history="1">
+          <w:hyperlink w:anchor="_Toc166234908" w:history="1">
             <w:r>
               <w:rPr>
                 <w:rStyle w:val="Hipervnculo"/>
@@ -1768,7 +1768,7 @@
                 <w:noProof/>
                 <w:webHidden/>
               </w:rPr>
-              <w:instrText xml:space="preserve"> PAGEREF _Toc166139165 \h </w:instrText>
+              <w:instrText xml:space="preserve"> PAGEREF _Toc166234908 \h </w:instrText>
             </w:r>
             <w:r>
               <w:rPr>
@@ -1788,7 +1788,7 @@
                 <w:noProof/>
                 <w:webHidden/>
               </w:rPr>
-              <w:t>14</w:t>
+              <w:t>13</w:t>
             </w:r>
             <w:r>
               <w:rPr>
@@ -1817,7 +1817,7 @@
               <w14:ligatures w14:val="standardContextual"/>
             </w:rPr>
           </w:pPr>
-          <w:hyperlink w:anchor="_Toc166139166" w:history="1">
+          <w:hyperlink w:anchor="_Toc166234909" w:history="1">
             <w:r>
               <w:rPr>
                 <w:rStyle w:val="Hipervnculo"/>
@@ -1844,7 +1844,7 @@
                 <w:noProof/>
                 <w:webHidden/>
               </w:rPr>
-              <w:instrText xml:space="preserve"> PAGEREF _Toc166139166 \h </w:instrText>
+              <w:instrText xml:space="preserve"> PAGEREF _Toc166234909 \h </w:instrText>
             </w:r>
             <w:r>
               <w:rPr>
@@ -1864,7 +1864,7 @@
                 <w:noProof/>
                 <w:webHidden/>
               </w:rPr>
-              <w:t>14</w:t>
+              <w:t>13</w:t>
             </w:r>
             <w:r>
               <w:rPr>
@@ -1893,7 +1893,7 @@
               <w14:ligatures w14:val="standardContextual"/>
             </w:rPr>
           </w:pPr>
-          <w:hyperlink w:anchor="_Toc166139167" w:history="1">
+          <w:hyperlink w:anchor="_Toc166234910" w:history="1">
             <w:r>
               <w:rPr>
                 <w:rStyle w:val="Hipervnculo"/>
@@ -1920,7 +1920,7 @@
                 <w:noProof/>
                 <w:webHidden/>
               </w:rPr>
-              <w:instrText xml:space="preserve"> PAGEREF _Toc166139167 \h </w:instrText>
+              <w:instrText xml:space="preserve"> PAGEREF _Toc166234910 \h </w:instrText>
             </w:r>
             <w:r>
               <w:rPr>
@@ -1940,7 +1940,7 @@
                 <w:noProof/>
                 <w:webHidden/>
               </w:rPr>
-              <w:t>15</w:t>
+              <w:t>14</w:t>
             </w:r>
             <w:r>
               <w:rPr>
@@ -1969,7 +1969,7 @@
               <w14:ligatures w14:val="standardContextual"/>
             </w:rPr>
           </w:pPr>
-          <w:hyperlink w:anchor="_Toc166139168" w:history="1">
+          <w:hyperlink w:anchor="_Toc166234911" w:history="1">
             <w:r>
               <w:rPr>
                 <w:rStyle w:val="Hipervnculo"/>
@@ -1996,7 +1996,7 @@
                 <w:noProof/>
                 <w:webHidden/>
               </w:rPr>
-              <w:instrText xml:space="preserve"> PAGEREF _Toc166139168 \h </w:instrText>
+              <w:instrText xml:space="preserve"> PAGEREF _Toc166234911 \h </w:instrText>
             </w:r>
             <w:r>
               <w:rPr>
@@ -2016,7 +2016,7 @@
                 <w:noProof/>
                 <w:webHidden/>
               </w:rPr>
-              <w:t>15</w:t>
+              <w:t>14</w:t>
             </w:r>
             <w:r>
               <w:rPr>
@@ -2045,7 +2045,7 @@
               <w14:ligatures w14:val="standardContextual"/>
             </w:rPr>
           </w:pPr>
-          <w:hyperlink w:anchor="_Toc166139169" w:history="1">
+          <w:hyperlink w:anchor="_Toc166234912" w:history="1">
             <w:r>
               <w:rPr>
                 <w:rStyle w:val="Hipervnculo"/>
@@ -2072,7 +2072,7 @@
                 <w:noProof/>
                 <w:webHidden/>
               </w:rPr>
-              <w:instrText xml:space="preserve"> PAGEREF _Toc166139169 \h </w:instrText>
+              <w:instrText xml:space="preserve"> PAGEREF _Toc166234912 \h </w:instrText>
             </w:r>
             <w:r>
               <w:rPr>
@@ -2092,7 +2092,7 @@
                 <w:noProof/>
                 <w:webHidden/>
               </w:rPr>
-              <w:t>15</w:t>
+              <w:t>14</w:t>
             </w:r>
             <w:r>
               <w:rPr>
@@ -2121,7 +2121,7 @@
               <w14:ligatures w14:val="standardContextual"/>
             </w:rPr>
           </w:pPr>
-          <w:hyperlink w:anchor="_Toc166139170" w:history="1">
+          <w:hyperlink w:anchor="_Toc166234913" w:history="1">
             <w:r>
               <w:rPr>
                 <w:rStyle w:val="Hipervnculo"/>
@@ -2148,7 +2148,155 @@
                 <w:noProof/>
                 <w:webHidden/>
               </w:rPr>
-              <w:instrText xml:space="preserve"> PAGEREF _Toc166139170 \h </w:instrText>
+              <w:instrText xml:space="preserve"> PAGEREF _Toc166234913 \h </w:instrText>
+            </w:r>
+            <w:r>
+              <w:rPr>
+                <w:noProof/>
+                <w:webHidden/>
+              </w:rPr>
+            </w:r>
+            <w:r>
+              <w:rPr>
+                <w:noProof/>
+                <w:webHidden/>
+              </w:rPr>
+              <w:fldChar w:fldCharType="separate"/>
+            </w:r>
+            <w:r>
+              <w:rPr>
+                <w:noProof/>
+                <w:webHidden/>
+              </w:rPr>
+              <w:t>15</w:t>
+            </w:r>
+            <w:r>
+              <w:rPr>
+                <w:noProof/>
+                <w:webHidden/>
+              </w:rPr>
+              <w:fldChar w:fldCharType="end"/>
+            </w:r>
+          </w:hyperlink>
+        </w:p>
+        <w:p>
+          <w:pPr>
+            <w:pStyle w:val="TDC3"/>
+            <w:tabs>
+              <w:tab w:val="right" w:leader="dot" w:pos="9019"/>
+            </w:tabs>
+            <w:rPr>
+              <w:rFonts w:eastAsiaTheme="minorEastAsia" w:cstheme="minorBidi"/>
+              <w:noProof/>
+              <w:kern w:val="2"/>
+              <w:sz w:val="24"/>
+              <w:szCs w:val="24"/>
+              <w:lang w:val="es-ES"/>
+              <w14:ligatures w14:val="standardContextual"/>
+            </w:rPr>
+          </w:pPr>
+          <w:hyperlink w:anchor="_Toc166234914" w:history="1">
+            <w:r>
+              <w:rPr>
+                <w:rStyle w:val="Hipervnculo"/>
+                <w:noProof/>
+              </w:rPr>
+              <w:t>Fase de diseño:</w:t>
+            </w:r>
+            <w:r>
+              <w:rPr>
+                <w:noProof/>
+                <w:webHidden/>
+              </w:rPr>
+              <w:tab/>
+            </w:r>
+            <w:r>
+              <w:rPr>
+                <w:noProof/>
+                <w:webHidden/>
+              </w:rPr>
+              <w:fldChar w:fldCharType="begin"/>
+            </w:r>
+            <w:r>
+              <w:rPr>
+                <w:noProof/>
+                <w:webHidden/>
+              </w:rPr>
+              <w:instrText xml:space="preserve"> PAGEREF _Toc166234914 \h </w:instrText>
+            </w:r>
+            <w:r>
+              <w:rPr>
+                <w:noProof/>
+                <w:webHidden/>
+              </w:rPr>
+            </w:r>
+            <w:r>
+              <w:rPr>
+                <w:noProof/>
+                <w:webHidden/>
+              </w:rPr>
+              <w:fldChar w:fldCharType="separate"/>
+            </w:r>
+            <w:r>
+              <w:rPr>
+                <w:noProof/>
+                <w:webHidden/>
+              </w:rPr>
+              <w:t>15</w:t>
+            </w:r>
+            <w:r>
+              <w:rPr>
+                <w:noProof/>
+                <w:webHidden/>
+              </w:rPr>
+              <w:fldChar w:fldCharType="end"/>
+            </w:r>
+          </w:hyperlink>
+        </w:p>
+        <w:p>
+          <w:pPr>
+            <w:pStyle w:val="TDC3"/>
+            <w:tabs>
+              <w:tab w:val="right" w:leader="dot" w:pos="9019"/>
+            </w:tabs>
+            <w:rPr>
+              <w:rFonts w:eastAsiaTheme="minorEastAsia" w:cstheme="minorBidi"/>
+              <w:noProof/>
+              <w:kern w:val="2"/>
+              <w:sz w:val="24"/>
+              <w:szCs w:val="24"/>
+              <w:lang w:val="es-ES"/>
+              <w14:ligatures w14:val="standardContextual"/>
+            </w:rPr>
+          </w:pPr>
+          <w:hyperlink w:anchor="_Toc166234915" w:history="1">
+            <w:r>
+              <w:rPr>
+                <w:rStyle w:val="Hipervnculo"/>
+                <w:noProof/>
+              </w:rPr>
+              <w:t>Fase de desarrollo:</w:t>
+            </w:r>
+            <w:r>
+              <w:rPr>
+                <w:noProof/>
+                <w:webHidden/>
+              </w:rPr>
+              <w:tab/>
+            </w:r>
+            <w:r>
+              <w:rPr>
+                <w:noProof/>
+                <w:webHidden/>
+              </w:rPr>
+              <w:fldChar w:fldCharType="begin"/>
+            </w:r>
+            <w:r>
+              <w:rPr>
+                <w:noProof/>
+                <w:webHidden/>
+              </w:rPr>
+              <w:instrText xml:space="preserve"> PAGEREF _Toc166234915 \h </w:instrText>
             </w:r>
             <w:r>
               <w:rPr>
@@ -2197,7 +2345,7 @@
               <w14:ligatures w14:val="standardContextual"/>
             </w:rPr>
           </w:pPr>
-          <w:hyperlink w:anchor="_Toc166139171" w:history="1">
+          <w:hyperlink w:anchor="_Toc166234916" w:history="1">
             <w:r>
               <w:rPr>
                 <w:rStyle w:val="Hipervnculo"/>
@@ -2224,7 +2372,7 @@
                 <w:noProof/>
                 <w:webHidden/>
               </w:rPr>
-              <w:instrText xml:space="preserve"> PAGEREF _Toc166139171 \h </w:instrText>
+              <w:instrText xml:space="preserve"> PAGEREF _Toc166234916 \h </w:instrText>
             </w:r>
             <w:r>
               <w:rPr>
@@ -2273,7 +2421,7 @@
               <w14:ligatures w14:val="standardContextual"/>
             </w:rPr>
           </w:pPr>
-          <w:hyperlink w:anchor="_Toc166139172" w:history="1">
+          <w:hyperlink w:anchor="_Toc166234917" w:history="1">
             <w:r>
               <w:rPr>
                 <w:rStyle w:val="Hipervnculo"/>
@@ -2300,7 +2448,7 @@
                 <w:noProof/>
                 <w:webHidden/>
               </w:rPr>
-              <w:instrText xml:space="preserve"> PAGEREF _Toc166139172 \h </w:instrText>
+              <w:instrText xml:space="preserve"> PAGEREF _Toc166234917 \h </w:instrText>
             </w:r>
             <w:r>
               <w:rPr>
@@ -2349,11 +2497,12 @@
               <w14:ligatures w14:val="standardContextual"/>
             </w:rPr>
           </w:pPr>
-          <w:hyperlink w:anchor="_Toc166139173" w:history="1">
+          <w:hyperlink w:anchor="_Toc166234918" w:history="1">
             <w:r>
               <w:rPr>
                 <w:rStyle w:val="Hipervnculo"/>
                 <w:noProof/>
+                <w:lang w:val="es-ES"/>
               </w:rPr>
               <w:t>Bibliografía</w:t>
             </w:r>
@@ -2376,7 +2525,7 @@
                 <w:noProof/>
                 <w:webHidden/>
               </w:rPr>
-              <w:instrText xml:space="preserve"> PAGEREF _Toc166139173 \h </w:instrText>
+              <w:instrText xml:space="preserve"> PAGEREF _Toc166234918 \h </w:instrText>
             </w:r>
             <w:r>
               <w:rPr>
@@ -2437,7 +2586,7 @@
           <w:highlight w:val="yellow"/>
         </w:rPr>
       </w:pPr>
-      <w:bookmarkStart w:id="0" w:name="_Toc166139146"/>
+      <w:bookmarkStart w:id="0" w:name="_Toc166234889"/>
       <w:r>
         <w:lastRenderedPageBreak/>
         <w:t>1. Objetivos</w:t>
@@ -2448,7 +2597,7 @@
       <w:pPr>
         <w:pStyle w:val="Ttulo2"/>
       </w:pPr>
-      <w:bookmarkStart w:id="1" w:name="_Toc166139147"/>
+      <w:bookmarkStart w:id="1" w:name="_Toc166234890"/>
       <w:r>
         <w:t>1.1. Objetivo general</w:t>
       </w:r>
@@ -2492,7 +2641,7 @@
       <w:pPr>
         <w:pStyle w:val="Ttulo2"/>
       </w:pPr>
-      <w:bookmarkStart w:id="2" w:name="_Toc166139148"/>
+      <w:bookmarkStart w:id="2" w:name="_Toc166234891"/>
       <w:r>
         <w:t>1.2. Lista de objetivos específicos</w:t>
       </w:r>
@@ -2606,7 +2755,7 @@
       <w:pPr>
         <w:pStyle w:val="Ttulo1"/>
       </w:pPr>
-      <w:bookmarkStart w:id="4" w:name="_Toc166139149"/>
+      <w:bookmarkStart w:id="4" w:name="_Toc166234892"/>
       <w:r>
         <w:lastRenderedPageBreak/>
         <w:t>2. Descripción de la solución propuesta</w:t>
@@ -2691,7 +2840,7 @@
         </w:rPr>
         <w:br w:type="column"/>
       </w:r>
-      <w:bookmarkStart w:id="5" w:name="_Toc166139150"/>
+      <w:bookmarkStart w:id="5" w:name="_Toc166234893"/>
       <w:r>
         <w:lastRenderedPageBreak/>
         <w:t xml:space="preserve">3. </w:t>
@@ -4267,7 +4416,7 @@
       <w:pPr>
         <w:pStyle w:val="Ttulo1"/>
       </w:pPr>
-      <w:bookmarkStart w:id="6" w:name="_Toc166139151"/>
+      <w:bookmarkStart w:id="6" w:name="_Toc166234894"/>
       <w:r>
         <w:t>4. Plan de trabajo</w:t>
       </w:r>
@@ -4294,7 +4443,7 @@
       <w:pPr>
         <w:pStyle w:val="Ttulo2"/>
       </w:pPr>
-      <w:bookmarkStart w:id="7" w:name="_Toc166139152"/>
+      <w:bookmarkStart w:id="7" w:name="_Toc166234895"/>
       <w:r>
         <w:t>4.1. Plan de desarrollo del proyecto</w:t>
       </w:r>
@@ -4323,7 +4472,7 @@
       <w:pPr>
         <w:pStyle w:val="Ttulo3"/>
       </w:pPr>
-      <w:bookmarkStart w:id="8" w:name="_Toc166139153"/>
+      <w:bookmarkStart w:id="8" w:name="_Toc166234896"/>
       <w:r>
         <w:t>4.1.1.</w:t>
       </w:r>
@@ -5065,7 +5214,7 @@
       <w:pPr>
         <w:pStyle w:val="Ttulo3"/>
       </w:pPr>
-      <w:bookmarkStart w:id="11" w:name="_Toc166139154"/>
+      <w:bookmarkStart w:id="11" w:name="_Toc166234897"/>
       <w:r>
         <w:lastRenderedPageBreak/>
         <w:t>4.1.2 PT2: Planificación del proyecto</w:t>
@@ -6230,7 +6379,7 @@
           <w:highlight w:val="yellow"/>
         </w:rPr>
       </w:pPr>
-      <w:bookmarkStart w:id="12" w:name="_Toc166139155"/>
+      <w:bookmarkStart w:id="12" w:name="_Toc166234898"/>
       <w:r>
         <w:t>4.1.3. PT3: Desarrollo de la solución</w:t>
       </w:r>
@@ -7592,7 +7741,7 @@
       <w:pPr>
         <w:pStyle w:val="Ttulo3"/>
       </w:pPr>
-      <w:bookmarkStart w:id="13" w:name="_Toc166139156"/>
+      <w:bookmarkStart w:id="13" w:name="_Toc166234899"/>
       <w:r>
         <w:t>4.1.4.  PT4: Pruebas</w:t>
       </w:r>
@@ -8215,7 +8364,7 @@
       <w:pPr>
         <w:pStyle w:val="Ttulo3"/>
       </w:pPr>
-      <w:bookmarkStart w:id="14" w:name="_Toc166139157"/>
+      <w:bookmarkStart w:id="14" w:name="_Toc166234900"/>
       <w:r>
         <w:t>4.2.</w:t>
       </w:r>
@@ -8863,7 +9012,7 @@
       <w:pPr>
         <w:pStyle w:val="Ttulo3"/>
       </w:pPr>
-      <w:bookmarkStart w:id="17" w:name="_Toc166139158"/>
+      <w:bookmarkStart w:id="17" w:name="_Toc166234901"/>
       <w:r>
         <w:t>4.3.</w:t>
       </w:r>
@@ -10912,7 +11061,7 @@
         <w:keepLines w:val="0"/>
         <w:spacing w:after="80" w:line="280" w:lineRule="auto"/>
       </w:pPr>
-      <w:bookmarkStart w:id="18" w:name="_Toc166139159"/>
+      <w:bookmarkStart w:id="18" w:name="_Toc166234902"/>
       <w:r>
         <w:rPr>
           <w:rFonts w:eastAsia="Times New Roman"/>
@@ -10975,7 +11124,7 @@
       <w:pPr>
         <w:pStyle w:val="Ttulo2"/>
       </w:pPr>
-      <w:bookmarkStart w:id="19" w:name="_Toc166139160"/>
+      <w:bookmarkStart w:id="19" w:name="_Toc166234903"/>
       <w:r>
         <w:t>5.1. Diagrama de Gantt</w:t>
       </w:r>
@@ -11106,7 +11255,7 @@
       <w:pPr>
         <w:pStyle w:val="Ttulo1"/>
       </w:pPr>
-      <w:bookmarkStart w:id="20" w:name="_Toc166139161"/>
+      <w:bookmarkStart w:id="20" w:name="_Toc166234904"/>
       <w:r>
         <w:lastRenderedPageBreak/>
         <w:t>6.</w:t>
@@ -11123,7 +11272,7 @@
       <w:pPr>
         <w:pStyle w:val="Ttulo2"/>
       </w:pPr>
-      <w:bookmarkStart w:id="21" w:name="_Toc166139162"/>
+      <w:bookmarkStart w:id="21" w:name="_Toc166234905"/>
       <w:r>
         <w:t>6.1 Diagrama bases de datos</w:t>
       </w:r>
@@ -11499,732 +11648,12 @@
         </w:drawing>
       </w:r>
     </w:p>
-    <w:p>
-      <w:pPr>
-        <w:pStyle w:val="Prrafodelista"/>
-        <w:numPr>
-          <w:ilvl w:val="0"/>
-          <w:numId w:val="3"/>
-        </w:numPr>
-        <w:jc w:val="both"/>
-        <w:rPr>
-          <w:rFonts w:eastAsia="Times New Roman"/>
-          <w:sz w:val="24"/>
-          <w:szCs w:val="24"/>
-        </w:rPr>
-      </w:pPr>
-      <w:r>
-        <w:rPr>
-          <w:rFonts w:eastAsia="Times New Roman"/>
-          <w:sz w:val="24"/>
-          <w:szCs w:val="24"/>
-        </w:rPr>
-        <w:t xml:space="preserve">Tipo usuario: Esta tabla consta de un identificador único que se encargará de determinar el tipo de usuario que existe, llamada </w:t>
-      </w:r>
-      <w:proofErr w:type="spellStart"/>
-      <w:r>
-        <w:rPr>
-          <w:rFonts w:eastAsia="Times New Roman"/>
-          <w:i/>
-          <w:iCs/>
-          <w:sz w:val="24"/>
-          <w:szCs w:val="24"/>
-        </w:rPr>
-        <w:t>id_tipousuario</w:t>
-      </w:r>
-      <w:proofErr w:type="spellEnd"/>
-      <w:r>
-        <w:rPr>
-          <w:rFonts w:eastAsia="Times New Roman"/>
-          <w:sz w:val="24"/>
-          <w:szCs w:val="24"/>
-        </w:rPr>
-        <w:t xml:space="preserve">. El campo </w:t>
-      </w:r>
-      <w:r>
-        <w:rPr>
-          <w:rFonts w:eastAsia="Times New Roman"/>
-          <w:i/>
-          <w:iCs/>
-          <w:sz w:val="24"/>
-          <w:szCs w:val="24"/>
-        </w:rPr>
-        <w:t>descripción</w:t>
-      </w:r>
-      <w:r>
-        <w:rPr>
-          <w:rFonts w:eastAsia="Times New Roman"/>
-          <w:sz w:val="24"/>
-          <w:szCs w:val="24"/>
-        </w:rPr>
-        <w:t xml:space="preserve"> es un campo que permite comprender qué significa cada valor. En este caso, solo existirán dos tipos de usuario </w:t>
-      </w:r>
-      <w:r>
-        <w:rPr>
-          <w:rFonts w:eastAsia="Times New Roman"/>
-          <w:i/>
-          <w:iCs/>
-          <w:sz w:val="24"/>
-          <w:szCs w:val="24"/>
-        </w:rPr>
-        <w:t xml:space="preserve">alumno </w:t>
-      </w:r>
-      <w:r>
-        <w:rPr>
-          <w:rFonts w:eastAsia="Times New Roman"/>
-          <w:sz w:val="24"/>
-          <w:szCs w:val="24"/>
-        </w:rPr>
-        <w:t xml:space="preserve">y </w:t>
-      </w:r>
-      <w:r>
-        <w:rPr>
-          <w:rFonts w:eastAsia="Times New Roman"/>
-          <w:i/>
-          <w:iCs/>
-          <w:sz w:val="24"/>
-          <w:szCs w:val="24"/>
-        </w:rPr>
-        <w:t>profesor.</w:t>
-      </w:r>
-    </w:p>
-    <w:p>
-      <w:pPr>
-        <w:pStyle w:val="Prrafodelista"/>
-        <w:numPr>
-          <w:ilvl w:val="0"/>
-          <w:numId w:val="3"/>
-        </w:numPr>
-        <w:jc w:val="both"/>
-        <w:rPr>
-          <w:rFonts w:eastAsia="Times New Roman"/>
-          <w:i/>
-          <w:iCs/>
-          <w:sz w:val="24"/>
-          <w:szCs w:val="24"/>
-        </w:rPr>
-      </w:pPr>
-      <w:r>
-        <w:rPr>
-          <w:rFonts w:eastAsia="Times New Roman"/>
-          <w:sz w:val="24"/>
-          <w:szCs w:val="24"/>
-        </w:rPr>
-        <w:t xml:space="preserve">Usuario: Indicará los datos de cada usuario de la aplicación. Se utilizará principalmente para la realización de los accesos a la aplicación. Para ello contiene los campos de </w:t>
-      </w:r>
-      <w:proofErr w:type="spellStart"/>
-      <w:r>
-        <w:rPr>
-          <w:rFonts w:eastAsia="Times New Roman"/>
-          <w:i/>
-          <w:iCs/>
-          <w:sz w:val="24"/>
-          <w:szCs w:val="24"/>
-        </w:rPr>
-        <w:t>id_usuario</w:t>
-      </w:r>
-      <w:proofErr w:type="spellEnd"/>
-      <w:r>
-        <w:rPr>
-          <w:rFonts w:eastAsia="Times New Roman"/>
-          <w:sz w:val="24"/>
-          <w:szCs w:val="24"/>
-        </w:rPr>
-        <w:t xml:space="preserve"> como clave principal, </w:t>
-      </w:r>
-      <w:r>
-        <w:rPr>
-          <w:rFonts w:eastAsia="Times New Roman"/>
-          <w:i/>
-          <w:iCs/>
-          <w:sz w:val="24"/>
-          <w:szCs w:val="24"/>
-        </w:rPr>
-        <w:t>nombre</w:t>
-      </w:r>
-      <w:r>
-        <w:rPr>
-          <w:rFonts w:eastAsia="Times New Roman"/>
-          <w:sz w:val="24"/>
-          <w:szCs w:val="24"/>
-        </w:rPr>
-        <w:t xml:space="preserve">, </w:t>
-      </w:r>
-      <w:r>
-        <w:rPr>
-          <w:rFonts w:eastAsia="Times New Roman"/>
-          <w:i/>
-          <w:iCs/>
-          <w:sz w:val="24"/>
-          <w:szCs w:val="24"/>
-        </w:rPr>
-        <w:t>mail</w:t>
-      </w:r>
-      <w:r>
-        <w:rPr>
-          <w:rFonts w:eastAsia="Times New Roman"/>
-          <w:sz w:val="24"/>
-          <w:szCs w:val="24"/>
-        </w:rPr>
-        <w:t xml:space="preserve">, </w:t>
-      </w:r>
-      <w:r>
-        <w:rPr>
-          <w:rFonts w:eastAsia="Times New Roman"/>
-          <w:i/>
-          <w:iCs/>
-          <w:sz w:val="24"/>
-          <w:szCs w:val="24"/>
-        </w:rPr>
-        <w:t>contraseña</w:t>
-      </w:r>
-      <w:r>
-        <w:rPr>
-          <w:rFonts w:eastAsia="Times New Roman"/>
-          <w:sz w:val="24"/>
-          <w:szCs w:val="24"/>
-        </w:rPr>
-        <w:t xml:space="preserve"> y tipo de usuario (</w:t>
-      </w:r>
-      <w:proofErr w:type="spellStart"/>
-      <w:r>
-        <w:rPr>
-          <w:rFonts w:eastAsia="Times New Roman"/>
-          <w:i/>
-          <w:iCs/>
-          <w:sz w:val="24"/>
-          <w:szCs w:val="24"/>
-        </w:rPr>
-        <w:t>id_tipousuario</w:t>
-      </w:r>
-      <w:proofErr w:type="spellEnd"/>
-      <w:r>
-        <w:rPr>
-          <w:rFonts w:eastAsia="Times New Roman"/>
-          <w:i/>
-          <w:iCs/>
-          <w:sz w:val="24"/>
-          <w:szCs w:val="24"/>
-        </w:rPr>
-        <w:t>)</w:t>
-      </w:r>
-      <w:r>
-        <w:rPr>
-          <w:rFonts w:eastAsia="Times New Roman"/>
-          <w:sz w:val="24"/>
-          <w:szCs w:val="24"/>
-        </w:rPr>
-        <w:t xml:space="preserve"> como clave foránea debido a la relación que mantiene con la tabla </w:t>
-      </w:r>
-      <w:proofErr w:type="spellStart"/>
-      <w:r>
-        <w:rPr>
-          <w:rFonts w:eastAsia="Times New Roman"/>
-          <w:i/>
-          <w:iCs/>
-          <w:sz w:val="24"/>
-          <w:szCs w:val="24"/>
-        </w:rPr>
-        <w:t>tipo_usaurio</w:t>
-      </w:r>
-      <w:proofErr w:type="spellEnd"/>
-      <w:r>
-        <w:rPr>
-          <w:rFonts w:eastAsia="Times New Roman"/>
-          <w:i/>
-          <w:iCs/>
-          <w:sz w:val="24"/>
-          <w:szCs w:val="24"/>
-        </w:rPr>
-        <w:t>.</w:t>
-      </w:r>
-    </w:p>
-    <w:p>
-      <w:pPr>
-        <w:pStyle w:val="Prrafodelista"/>
-        <w:numPr>
-          <w:ilvl w:val="0"/>
-          <w:numId w:val="3"/>
-        </w:numPr>
-        <w:jc w:val="both"/>
-        <w:rPr>
-          <w:rFonts w:eastAsia="Times New Roman"/>
-          <w:sz w:val="24"/>
-          <w:szCs w:val="24"/>
-        </w:rPr>
-      </w:pPr>
-      <w:r>
-        <w:rPr>
-          <w:rFonts w:eastAsia="Times New Roman"/>
-          <w:sz w:val="24"/>
-          <w:szCs w:val="24"/>
-        </w:rPr>
-        <w:t>Alumno:</w:t>
-      </w:r>
-      <w:r>
-        <w:rPr>
-          <w:rFonts w:eastAsia="Times New Roman"/>
-          <w:sz w:val="24"/>
-          <w:szCs w:val="24"/>
-        </w:rPr>
-        <w:t xml:space="preserve"> Se encarga de tener los datos del alumno, teniendo un identificador de alumno como clave principal (</w:t>
-      </w:r>
-      <w:proofErr w:type="spellStart"/>
-      <w:r>
-        <w:rPr>
-          <w:rFonts w:eastAsia="Times New Roman"/>
-          <w:i/>
-          <w:iCs/>
-          <w:sz w:val="24"/>
-          <w:szCs w:val="24"/>
-        </w:rPr>
-        <w:t>id_alumno</w:t>
-      </w:r>
-      <w:proofErr w:type="spellEnd"/>
-      <w:r>
-        <w:rPr>
-          <w:rFonts w:eastAsia="Times New Roman"/>
-          <w:sz w:val="24"/>
-          <w:szCs w:val="24"/>
-        </w:rPr>
-        <w:t xml:space="preserve">) y las claves foráneas </w:t>
-      </w:r>
-      <w:proofErr w:type="spellStart"/>
-      <w:r>
-        <w:rPr>
-          <w:rFonts w:eastAsia="Times New Roman"/>
-          <w:i/>
-          <w:iCs/>
-          <w:sz w:val="24"/>
-          <w:szCs w:val="24"/>
-        </w:rPr>
-        <w:t>id_asignatura</w:t>
-      </w:r>
-      <w:proofErr w:type="spellEnd"/>
-      <w:r>
-        <w:rPr>
-          <w:rFonts w:eastAsia="Times New Roman"/>
-          <w:sz w:val="24"/>
-          <w:szCs w:val="24"/>
-        </w:rPr>
-        <w:t xml:space="preserve"> e </w:t>
-      </w:r>
-      <w:proofErr w:type="spellStart"/>
-      <w:r>
-        <w:rPr>
-          <w:rFonts w:eastAsia="Times New Roman"/>
-          <w:i/>
-          <w:iCs/>
-          <w:sz w:val="24"/>
-          <w:szCs w:val="24"/>
-        </w:rPr>
-        <w:t>id_usuario</w:t>
-      </w:r>
-      <w:proofErr w:type="spellEnd"/>
-      <w:r>
-        <w:rPr>
-          <w:rFonts w:eastAsia="Times New Roman"/>
-          <w:i/>
-          <w:iCs/>
-          <w:sz w:val="24"/>
-          <w:szCs w:val="24"/>
-        </w:rPr>
-        <w:t>.</w:t>
-      </w:r>
-      <w:r>
-        <w:rPr>
-          <w:rFonts w:eastAsia="Times New Roman"/>
-          <w:sz w:val="24"/>
-          <w:szCs w:val="24"/>
-        </w:rPr>
-        <w:t xml:space="preserve"> Esto se debe a que de </w:t>
-      </w:r>
-      <w:proofErr w:type="spellStart"/>
-      <w:r>
-        <w:rPr>
-          <w:rFonts w:eastAsia="Times New Roman"/>
-          <w:sz w:val="24"/>
-          <w:szCs w:val="24"/>
-        </w:rPr>
-        <w:t>est</w:t>
-      </w:r>
-      <w:proofErr w:type="spellEnd"/>
-      <w:r>
-        <w:rPr>
-          <w:rFonts w:eastAsia="Times New Roman"/>
-          <w:sz w:val="24"/>
-          <w:szCs w:val="24"/>
-        </w:rPr>
-        <w:t xml:space="preserve"> forma se sabrá que usuario del tipo alumno tiene como asignaturas.</w:t>
-      </w:r>
-    </w:p>
-    <w:p>
-      <w:pPr>
-        <w:pStyle w:val="Prrafodelista"/>
-        <w:numPr>
-          <w:ilvl w:val="0"/>
-          <w:numId w:val="3"/>
-        </w:numPr>
-        <w:jc w:val="both"/>
-        <w:rPr>
-          <w:rFonts w:eastAsia="Times New Roman"/>
-          <w:sz w:val="24"/>
-          <w:szCs w:val="24"/>
-        </w:rPr>
-      </w:pPr>
-      <w:r>
-        <w:rPr>
-          <w:rFonts w:eastAsia="Times New Roman"/>
-          <w:sz w:val="24"/>
-          <w:szCs w:val="24"/>
-        </w:rPr>
-        <w:t>Profesor:</w:t>
-      </w:r>
-      <w:r>
-        <w:rPr>
-          <w:rFonts w:eastAsia="Times New Roman"/>
-          <w:sz w:val="24"/>
-          <w:szCs w:val="24"/>
-        </w:rPr>
-        <w:t xml:space="preserve"> Esta tabla se ha diseñado igual que la tabla anterior, de tal forma que mediante ella se sabe qué asignaturas impartirá cada usuario del tipo profesor. Para ello se ha definido como PK </w:t>
-      </w:r>
-      <w:proofErr w:type="spellStart"/>
-      <w:r>
-        <w:rPr>
-          <w:rFonts w:eastAsia="Times New Roman"/>
-          <w:i/>
-          <w:iCs/>
-          <w:sz w:val="24"/>
-          <w:szCs w:val="24"/>
-        </w:rPr>
-        <w:t>id_profesor</w:t>
-      </w:r>
-      <w:proofErr w:type="spellEnd"/>
-      <w:r>
-        <w:rPr>
-          <w:rFonts w:eastAsia="Times New Roman"/>
-          <w:sz w:val="24"/>
-          <w:szCs w:val="24"/>
-        </w:rPr>
-        <w:t xml:space="preserve"> y como FK </w:t>
-      </w:r>
-      <w:proofErr w:type="spellStart"/>
-      <w:r>
-        <w:rPr>
-          <w:rFonts w:eastAsia="Times New Roman"/>
-          <w:i/>
-          <w:iCs/>
-          <w:sz w:val="24"/>
-          <w:szCs w:val="24"/>
-        </w:rPr>
-        <w:t>id_asignatura</w:t>
-      </w:r>
-      <w:proofErr w:type="spellEnd"/>
-      <w:r>
-        <w:rPr>
-          <w:rFonts w:eastAsia="Times New Roman"/>
-          <w:i/>
-          <w:iCs/>
-          <w:sz w:val="24"/>
-          <w:szCs w:val="24"/>
-        </w:rPr>
-        <w:t xml:space="preserve"> </w:t>
-      </w:r>
-      <w:r>
-        <w:rPr>
-          <w:rFonts w:eastAsia="Times New Roman"/>
-          <w:sz w:val="24"/>
-          <w:szCs w:val="24"/>
-        </w:rPr>
-        <w:t>e</w:t>
-      </w:r>
-      <w:r>
-        <w:rPr>
-          <w:rFonts w:eastAsia="Times New Roman"/>
-          <w:i/>
-          <w:iCs/>
-          <w:sz w:val="24"/>
-          <w:szCs w:val="24"/>
-        </w:rPr>
-        <w:t xml:space="preserve"> </w:t>
-      </w:r>
-      <w:proofErr w:type="spellStart"/>
-      <w:r>
-        <w:rPr>
-          <w:rFonts w:eastAsia="Times New Roman"/>
-          <w:i/>
-          <w:iCs/>
-          <w:sz w:val="24"/>
-          <w:szCs w:val="24"/>
-        </w:rPr>
-        <w:t>id_usuario</w:t>
-      </w:r>
-      <w:proofErr w:type="spellEnd"/>
-      <w:r>
-        <w:rPr>
-          <w:rFonts w:eastAsia="Times New Roman"/>
-          <w:i/>
-          <w:iCs/>
-          <w:sz w:val="24"/>
-          <w:szCs w:val="24"/>
-        </w:rPr>
-        <w:t>.</w:t>
-      </w:r>
-    </w:p>
-    <w:p>
-      <w:pPr>
-        <w:pStyle w:val="Prrafodelista"/>
-        <w:numPr>
-          <w:ilvl w:val="0"/>
-          <w:numId w:val="3"/>
-        </w:numPr>
-        <w:jc w:val="both"/>
-        <w:rPr>
-          <w:rFonts w:eastAsia="Times New Roman"/>
-          <w:sz w:val="24"/>
-          <w:szCs w:val="24"/>
-        </w:rPr>
-      </w:pPr>
-      <w:r>
-        <w:rPr>
-          <w:rFonts w:eastAsia="Times New Roman"/>
-          <w:sz w:val="24"/>
-          <w:szCs w:val="24"/>
-        </w:rPr>
-        <w:lastRenderedPageBreak/>
-        <w:t>Asignatura:</w:t>
-      </w:r>
-      <w:r>
-        <w:rPr>
-          <w:rFonts w:eastAsia="Times New Roman"/>
-          <w:sz w:val="24"/>
-          <w:szCs w:val="24"/>
-        </w:rPr>
-        <w:t xml:space="preserve"> Esta tabla mostrará las diferentes asignaturas que hay registradas en la plataforma. Para ello tendrán una clave única que será la PK </w:t>
-      </w:r>
-      <w:proofErr w:type="spellStart"/>
-      <w:r>
-        <w:rPr>
-          <w:rFonts w:eastAsia="Times New Roman"/>
-          <w:i/>
-          <w:iCs/>
-          <w:sz w:val="24"/>
-          <w:szCs w:val="24"/>
-        </w:rPr>
-        <w:t>id_asignatura</w:t>
-      </w:r>
-      <w:proofErr w:type="spellEnd"/>
-      <w:r>
-        <w:rPr>
-          <w:rFonts w:eastAsia="Times New Roman"/>
-          <w:sz w:val="24"/>
-          <w:szCs w:val="24"/>
-        </w:rPr>
-        <w:t xml:space="preserve"> y luego un campo </w:t>
-      </w:r>
-      <w:r>
-        <w:rPr>
-          <w:rFonts w:eastAsia="Times New Roman"/>
-          <w:i/>
-          <w:iCs/>
-          <w:sz w:val="24"/>
-          <w:szCs w:val="24"/>
-        </w:rPr>
-        <w:t>descripción</w:t>
-      </w:r>
-      <w:r>
-        <w:rPr>
-          <w:rFonts w:eastAsia="Times New Roman"/>
-          <w:sz w:val="24"/>
-          <w:szCs w:val="24"/>
-        </w:rPr>
-        <w:t xml:space="preserve"> en el que se mostrará el nombre de dicha asignatura.</w:t>
-      </w:r>
-    </w:p>
-    <w:p>
-      <w:pPr>
-        <w:pStyle w:val="Prrafodelista"/>
-        <w:numPr>
-          <w:ilvl w:val="0"/>
-          <w:numId w:val="3"/>
-        </w:numPr>
-        <w:jc w:val="both"/>
-        <w:rPr>
-          <w:rFonts w:eastAsia="Times New Roman"/>
-          <w:sz w:val="24"/>
-          <w:szCs w:val="24"/>
-        </w:rPr>
-      </w:pPr>
-      <w:r>
-        <w:rPr>
-          <w:rFonts w:eastAsia="Times New Roman"/>
-          <w:sz w:val="24"/>
-          <w:szCs w:val="24"/>
-        </w:rPr>
-        <w:t>Relación:</w:t>
-      </w:r>
-      <w:r>
-        <w:rPr>
-          <w:rFonts w:eastAsia="Times New Roman"/>
-          <w:sz w:val="24"/>
-          <w:szCs w:val="24"/>
-        </w:rPr>
-        <w:t xml:space="preserve"> Esta tabla establece la relación que tienen los alumnos y profesores, es decir, a través de qué asignatura se conectan el profesor y el alumno. Para ello se establece un identificador de relación como PK, </w:t>
-      </w:r>
-      <w:proofErr w:type="spellStart"/>
-      <w:r>
-        <w:rPr>
-          <w:rFonts w:eastAsia="Times New Roman"/>
-          <w:i/>
-          <w:iCs/>
-          <w:sz w:val="24"/>
-          <w:szCs w:val="24"/>
-        </w:rPr>
-        <w:t>id_relacion</w:t>
-      </w:r>
-      <w:proofErr w:type="spellEnd"/>
-      <w:r>
-        <w:rPr>
-          <w:rFonts w:eastAsia="Times New Roman"/>
-          <w:sz w:val="24"/>
-          <w:szCs w:val="24"/>
-        </w:rPr>
-        <w:t xml:space="preserve"> y el resto de los campos de la tabla serán FK de las tablas que se relacionan con ellas, es decir, </w:t>
-      </w:r>
-      <w:proofErr w:type="spellStart"/>
-      <w:r>
-        <w:rPr>
-          <w:rFonts w:eastAsia="Times New Roman"/>
-          <w:i/>
-          <w:iCs/>
-          <w:sz w:val="24"/>
-          <w:szCs w:val="24"/>
-        </w:rPr>
-        <w:t>id_profesor</w:t>
-      </w:r>
-      <w:proofErr w:type="spellEnd"/>
-      <w:r>
-        <w:rPr>
-          <w:rFonts w:eastAsia="Times New Roman"/>
-          <w:sz w:val="24"/>
-          <w:szCs w:val="24"/>
-        </w:rPr>
-        <w:t xml:space="preserve">, </w:t>
-      </w:r>
-      <w:proofErr w:type="spellStart"/>
-      <w:r>
-        <w:rPr>
-          <w:rFonts w:eastAsia="Times New Roman"/>
-          <w:i/>
-          <w:iCs/>
-          <w:sz w:val="24"/>
-          <w:szCs w:val="24"/>
-        </w:rPr>
-        <w:t>id_alumno</w:t>
-      </w:r>
-      <w:proofErr w:type="spellEnd"/>
-      <w:r>
-        <w:rPr>
-          <w:rFonts w:eastAsia="Times New Roman"/>
-          <w:sz w:val="24"/>
-          <w:szCs w:val="24"/>
-        </w:rPr>
-        <w:t xml:space="preserve"> e </w:t>
-      </w:r>
-      <w:proofErr w:type="spellStart"/>
-      <w:r>
-        <w:rPr>
-          <w:rFonts w:eastAsia="Times New Roman"/>
-          <w:i/>
-          <w:iCs/>
-          <w:sz w:val="24"/>
-          <w:szCs w:val="24"/>
-        </w:rPr>
-        <w:t>id_asignatura</w:t>
-      </w:r>
-      <w:proofErr w:type="spellEnd"/>
-      <w:r>
-        <w:rPr>
-          <w:rFonts w:eastAsia="Times New Roman"/>
-          <w:sz w:val="24"/>
-          <w:szCs w:val="24"/>
-        </w:rPr>
-        <w:t>.</w:t>
-      </w:r>
-    </w:p>
-    <w:p>
-      <w:pPr>
-        <w:rPr>
-          <w:color w:val="FF0000"/>
-        </w:rPr>
-      </w:pPr>
-    </w:p>
-    <w:p>
-      <w:pPr>
-        <w:ind w:left="-1134"/>
-        <w:rPr>
-          <w:color w:val="FF0000"/>
-        </w:rPr>
-      </w:pPr>
-      <w:r>
-        <w:rPr>
-          <w:noProof/>
-          <w:color w:val="FF0000"/>
-        </w:rPr>
-        <w:drawing>
-          <wp:inline distT="0" distB="0" distL="0" distR="0" wp14:anchorId="6C8E24AF" wp14:editId="2662957A">
-            <wp:extent cx="7340600" cy="3901599"/>
-            <wp:effectExtent l="0" t="0" r="0" b="0"/>
-            <wp:docPr id="1582442831" name="Imagen 1" descr="Diagrama&#10;&#10;Descripción generada automáticamente"/>
-            <wp:cNvGraphicFramePr>
-              <a:graphicFrameLocks xmlns:a="http://schemas.openxmlformats.org/drawingml/2006/main" noChangeAspect="1"/>
-            </wp:cNvGraphicFramePr>
-            <a:graphic xmlns:a="http://schemas.openxmlformats.org/drawingml/2006/main">
-              <a:graphicData uri="http://schemas.openxmlformats.org/drawingml/2006/picture">
-                <pic:pic xmlns:pic="http://schemas.openxmlformats.org/drawingml/2006/picture">
-                  <pic:nvPicPr>
-                    <pic:cNvPr id="1582442831" name="Imagen 1" descr="Diagrama&#10;&#10;Descripción generada automáticamente"/>
-                    <pic:cNvPicPr/>
-                  </pic:nvPicPr>
-                  <pic:blipFill>
-                    <a:blip r:embed="rId16" cstate="print">
-                      <a:extLst>
-                        <a:ext uri="{28A0092B-C50C-407E-A947-70E740481C1C}">
-                          <a14:useLocalDpi xmlns:a14="http://schemas.microsoft.com/office/drawing/2010/main" val="0"/>
-                        </a:ext>
-                      </a:extLst>
-                    </a:blip>
-                    <a:stretch>
-                      <a:fillRect/>
-                    </a:stretch>
-                  </pic:blipFill>
-                  <pic:spPr>
-                    <a:xfrm>
-                      <a:off x="0" y="0"/>
-                      <a:ext cx="7389267" cy="3927466"/>
-                    </a:xfrm>
-                    <a:prstGeom prst="rect">
-                      <a:avLst/>
-                    </a:prstGeom>
-                  </pic:spPr>
-                </pic:pic>
-              </a:graphicData>
-            </a:graphic>
-          </wp:inline>
-        </w:drawing>
-      </w:r>
-    </w:p>
-    <w:p>
-      <w:pPr>
-        <w:ind w:left="-426"/>
-        <w:jc w:val="center"/>
-      </w:pPr>
-    </w:p>
+    <w:p/>
     <w:p>
       <w:pPr>
         <w:pStyle w:val="Ttulo2"/>
       </w:pPr>
-      <w:bookmarkStart w:id="22" w:name="_Toc166139163"/>
+      <w:bookmarkStart w:id="22" w:name="_Toc166234906"/>
       <w:r>
         <w:t>6.2 Diseño de pantallas</w:t>
       </w:r>
@@ -12311,7 +11740,6 @@
         <w:pStyle w:val="Ttulo2"/>
       </w:pPr>
       <w:r>
-        <w:lastRenderedPageBreak/>
         <w:br w:type="page"/>
       </w:r>
     </w:p>
@@ -12328,7 +11756,7 @@
       <w:pPr>
         <w:pStyle w:val="Ttulo1"/>
       </w:pPr>
-      <w:bookmarkStart w:id="23" w:name="_Toc166139164"/>
+      <w:bookmarkStart w:id="23" w:name="_Toc166234907"/>
       <w:r>
         <w:t>7</w:t>
       </w:r>
@@ -12344,7 +11772,7 @@
       <w:pPr>
         <w:pStyle w:val="Ttulo2"/>
       </w:pPr>
-      <w:bookmarkStart w:id="24" w:name="_Toc166139165"/>
+      <w:bookmarkStart w:id="24" w:name="_Toc166234908"/>
       <w:r>
         <w:t>7</w:t>
       </w:r>
@@ -12476,7 +11904,7 @@
       <w:pPr>
         <w:pStyle w:val="Ttulo2"/>
       </w:pPr>
-      <w:bookmarkStart w:id="25" w:name="_Toc166139166"/>
+      <w:bookmarkStart w:id="25" w:name="_Toc166234909"/>
       <w:r>
         <w:t>7</w:t>
       </w:r>
@@ -12578,7 +12006,7 @@
       <w:pPr>
         <w:pStyle w:val="Ttulo1"/>
       </w:pPr>
-      <w:bookmarkStart w:id="26" w:name="_Toc166139167"/>
+      <w:bookmarkStart w:id="26" w:name="_Toc166234910"/>
       <w:r>
         <w:lastRenderedPageBreak/>
         <w:t>8. Desarrollo del proyecto</w:t>
@@ -12619,7 +12047,7 @@
       <w:pPr>
         <w:pStyle w:val="Ttulo2"/>
       </w:pPr>
-      <w:bookmarkStart w:id="27" w:name="_Toc166139168"/>
+      <w:bookmarkStart w:id="27" w:name="_Toc166234911"/>
       <w:r>
         <w:t>8.1 PT1: Investigación previa</w:t>
       </w:r>
@@ -12698,7 +12126,7 @@
       <w:pPr>
         <w:pStyle w:val="Ttulo2"/>
       </w:pPr>
-      <w:bookmarkStart w:id="28" w:name="_Toc166139169"/>
+      <w:bookmarkStart w:id="28" w:name="_Toc166234912"/>
       <w:r>
         <w:t xml:space="preserve">8.2 </w:t>
       </w:r>
@@ -12715,13 +12143,148 @@
           <w:szCs w:val="24"/>
         </w:rPr>
       </w:pPr>
+      <w:r>
+        <w:rPr>
+          <w:sz w:val="24"/>
+          <w:szCs w:val="24"/>
+        </w:rPr>
+        <w:t>Todo proyecto, ya sea software o de otro tipo debe llevar un plan asociado el cual servirá de guía a la hora de conocer en todo momento en qué punto se encuentra el proyecto y poder corregir posibles desviaciones que vayan apareciendo a lo largo de su desarrollo.</w:t>
+      </w:r>
+    </w:p>
+    <w:p>
+      <w:pPr>
+        <w:jc w:val="both"/>
+        <w:rPr>
+          <w:sz w:val="24"/>
+          <w:szCs w:val="24"/>
+        </w:rPr>
+      </w:pPr>
+    </w:p>
+    <w:p>
+      <w:pPr>
+        <w:jc w:val="both"/>
+        <w:rPr>
+          <w:sz w:val="24"/>
+          <w:szCs w:val="24"/>
+        </w:rPr>
+      </w:pPr>
+      <w:r>
+        <w:rPr>
+          <w:sz w:val="24"/>
+          <w:szCs w:val="24"/>
+        </w:rPr>
+        <w:t xml:space="preserve">Es por ello por lo que en este caso </w:t>
+      </w:r>
+      <w:r>
+        <w:rPr>
+          <w:sz w:val="24"/>
+          <w:szCs w:val="24"/>
+        </w:rPr>
+        <w:t>se present</w:t>
+      </w:r>
+      <w:r>
+        <w:rPr>
+          <w:sz w:val="24"/>
+          <w:szCs w:val="24"/>
+        </w:rPr>
+        <w:t>ó</w:t>
+      </w:r>
+      <w:r>
+        <w:rPr>
+          <w:sz w:val="24"/>
+          <w:szCs w:val="24"/>
+        </w:rPr>
+        <w:t xml:space="preserve"> el plan establecido para el desarrollo de este proyecto, teniendo en primer lugar las diferentes tareas que se </w:t>
+      </w:r>
+      <w:r>
+        <w:rPr>
+          <w:sz w:val="24"/>
+          <w:szCs w:val="24"/>
+        </w:rPr>
+        <w:t>encontraron y</w:t>
+      </w:r>
+      <w:r>
+        <w:rPr>
+          <w:sz w:val="24"/>
+          <w:szCs w:val="24"/>
+        </w:rPr>
+        <w:t xml:space="preserve"> que </w:t>
+      </w:r>
+      <w:r>
+        <w:rPr>
+          <w:sz w:val="24"/>
+          <w:szCs w:val="24"/>
+        </w:rPr>
+        <w:t>debían</w:t>
+      </w:r>
+      <w:r>
+        <w:rPr>
+          <w:sz w:val="24"/>
+          <w:szCs w:val="24"/>
+        </w:rPr>
+        <w:t xml:space="preserve"> realizarse para su correcta producción</w:t>
+      </w:r>
+      <w:r>
+        <w:rPr>
+          <w:sz w:val="24"/>
+          <w:szCs w:val="24"/>
+        </w:rPr>
+        <w:t xml:space="preserve">, decidiendo que la metodología de desarrollo sería en </w:t>
+      </w:r>
+      <w:r>
+        <w:rPr>
+          <w:sz w:val="24"/>
+          <w:szCs w:val="24"/>
+        </w:rPr>
+        <w:t>cascada</w:t>
+      </w:r>
+      <w:r>
+        <w:rPr>
+          <w:sz w:val="24"/>
+          <w:szCs w:val="24"/>
+        </w:rPr>
+        <w:t>. Tras ello, se tuvieron en cuenta las diferentes fechas que se establecieron como hitos del proyecto. Una vez definidas ambas cosas, se produjo la distribución de las tareas para cada uno de los miembros del equipo. En este caso, se ha decidido que el reparto fuera lo más equitativo posible, haciendo todo el papel de todos.</w:t>
+      </w:r>
+    </w:p>
+    <w:p>
+      <w:pPr>
+        <w:jc w:val="both"/>
+        <w:rPr>
+          <w:sz w:val="24"/>
+          <w:szCs w:val="24"/>
+        </w:rPr>
+      </w:pPr>
+      <w:r>
+        <w:rPr>
+          <w:sz w:val="24"/>
+          <w:szCs w:val="24"/>
+        </w:rPr>
+        <w:t xml:space="preserve"> </w:t>
+      </w:r>
+    </w:p>
+    <w:p>
+      <w:pPr>
+        <w:jc w:val="both"/>
+        <w:rPr>
+          <w:sz w:val="24"/>
+          <w:szCs w:val="24"/>
+        </w:rPr>
+      </w:pPr>
+      <w:r>
+        <w:rPr>
+          <w:sz w:val="24"/>
+          <w:szCs w:val="24"/>
+        </w:rPr>
+        <w:t>En último lugar, se establecieron las estimaciones de duraciones de las tareas y se realizó un diagrama de Gantt que sirviera como referencia visual del estado del proyecto en todo momento.</w:t>
+      </w:r>
     </w:p>
     <w:p>
       <w:pPr>
         <w:pStyle w:val="Ttulo2"/>
       </w:pPr>
-      <w:bookmarkStart w:id="29" w:name="_Toc166139170"/>
-      <w:r>
+      <w:bookmarkStart w:id="29" w:name="_Toc166234913"/>
+      <w:r>
+        <w:lastRenderedPageBreak/>
         <w:t xml:space="preserve">8.3 </w:t>
       </w:r>
       <w:r>
@@ -12746,62 +12309,307 @@
     </w:p>
     <w:p>
       <w:pPr>
+        <w:pStyle w:val="Ttulo3"/>
+      </w:pPr>
+      <w:bookmarkStart w:id="30" w:name="_Toc166234914"/>
+      <w:r>
+        <w:t xml:space="preserve">8.3.1 </w:t>
+      </w:r>
+      <w:r>
+        <w:t>Fase de diseño:</w:t>
+      </w:r>
+      <w:bookmarkEnd w:id="30"/>
+    </w:p>
+    <w:p>
+      <w:pPr>
+        <w:jc w:val="both"/>
+        <w:rPr>
+          <w:sz w:val="24"/>
+          <w:szCs w:val="24"/>
+        </w:rPr>
+      </w:pPr>
+      <w:r>
+        <w:rPr>
+          <w:sz w:val="24"/>
+          <w:szCs w:val="24"/>
+        </w:rPr>
+        <w:t xml:space="preserve">Esta fase se centró en dos actividades, tal y como se puede ver en la planificación del proyecto y en el apartado seis del documento. En primer lugar, se diseñó la versión inicial de la base de datos. Ésta estaba compuesta en un primer lugar por seis tablas relacionadas. Estas tablas eran: </w:t>
+      </w:r>
+      <w:proofErr w:type="spellStart"/>
+      <w:r>
+        <w:rPr>
+          <w:i/>
+          <w:iCs/>
+          <w:sz w:val="24"/>
+          <w:szCs w:val="24"/>
+        </w:rPr>
+        <w:t>tipo_usuario</w:t>
+      </w:r>
+      <w:proofErr w:type="spellEnd"/>
+      <w:r>
+        <w:rPr>
+          <w:i/>
+          <w:iCs/>
+          <w:sz w:val="24"/>
+          <w:szCs w:val="24"/>
+        </w:rPr>
+        <w:t xml:space="preserve">, usuario, alumno, profesor, asignatura, relación. </w:t>
+      </w:r>
+      <w:r>
+        <w:rPr>
+          <w:sz w:val="24"/>
+          <w:szCs w:val="24"/>
+        </w:rPr>
+        <w:t>Sin embargo, al comenzar parte del desarrollo se pudo observar que ello implicaba una complejidad severa y poco asumible. Por ello tuvo que ser rediseñada de tal forma que fuera más simple, pero sin perder funcionalidad. Esto dio lugar a la base de datos que se ha podido observar en la imagen del apartado seis.</w:t>
+      </w:r>
+    </w:p>
+    <w:p>
+      <w:pPr>
+        <w:jc w:val="both"/>
+        <w:rPr>
+          <w:sz w:val="24"/>
+          <w:szCs w:val="24"/>
+        </w:rPr>
+      </w:pPr>
+    </w:p>
+    <w:p>
+      <w:pPr>
+        <w:jc w:val="both"/>
+        <w:rPr>
+          <w:sz w:val="24"/>
+          <w:szCs w:val="24"/>
+        </w:rPr>
+      </w:pPr>
+      <w:r>
+        <w:rPr>
+          <w:sz w:val="24"/>
+          <w:szCs w:val="24"/>
+        </w:rPr>
+        <w:t xml:space="preserve">En cuanto al diseño de la aplicación. Se realizaron unos primeros </w:t>
+      </w:r>
+      <w:r>
+        <w:rPr>
+          <w:sz w:val="24"/>
+          <w:szCs w:val="24"/>
+        </w:rPr>
+        <w:t>prototipos</w:t>
+      </w:r>
+      <w:r>
+        <w:rPr>
+          <w:sz w:val="24"/>
+          <w:szCs w:val="24"/>
+        </w:rPr>
+        <w:t xml:space="preserve"> correspondientes a las pantallas que se querían tener en la web, de cara a tener una primera guía que seguir. En este punto también se decidió </w:t>
+      </w:r>
+      <w:r>
+        <w:rPr>
+          <w:sz w:val="24"/>
+          <w:szCs w:val="24"/>
+        </w:rPr>
+        <w:t>optar</w:t>
+      </w:r>
+      <w:r>
+        <w:rPr>
+          <w:sz w:val="24"/>
+          <w:szCs w:val="24"/>
+        </w:rPr>
+        <w:t xml:space="preserve"> p</w:t>
+      </w:r>
+      <w:r>
+        <w:rPr>
+          <w:sz w:val="24"/>
+          <w:szCs w:val="24"/>
+        </w:rPr>
+        <w:t>or la facilidad de uso en la web.</w:t>
+      </w:r>
+    </w:p>
+    <w:p>
+      <w:pPr>
+        <w:pStyle w:val="Ttulo3"/>
+      </w:pPr>
+      <w:bookmarkStart w:id="31" w:name="_Toc166234915"/>
+      <w:r>
+        <w:t xml:space="preserve">8.3.2 </w:t>
+      </w:r>
+      <w:r>
+        <w:t>Fase de desarrollo:</w:t>
+      </w:r>
+      <w:bookmarkEnd w:id="31"/>
+    </w:p>
+    <w:p>
+      <w:pPr>
+        <w:ind w:left="1080" w:hanging="360"/>
+        <w:rPr>
+          <w:rFonts w:ascii="Times New Roman" w:eastAsia="Times New Roman" w:hAnsi="Times New Roman" w:cs="Times New Roman"/>
+          <w:sz w:val="24"/>
+          <w:szCs w:val="24"/>
+        </w:rPr>
+      </w:pPr>
+      <w:r>
+        <w:rPr>
+          <w:rFonts w:ascii="Times New Roman" w:eastAsia="Times New Roman" w:hAnsi="Times New Roman" w:cs="Times New Roman"/>
+          <w:sz w:val="24"/>
+          <w:szCs w:val="24"/>
+        </w:rPr>
+        <w:t>·</w:t>
+      </w:r>
+      <w:r>
+        <w:rPr>
+          <w:rFonts w:ascii="Times New Roman" w:eastAsia="Times New Roman" w:hAnsi="Times New Roman" w:cs="Times New Roman"/>
+          <w:sz w:val="14"/>
+          <w:szCs w:val="14"/>
+        </w:rPr>
+        <w:t xml:space="preserve">      </w:t>
+      </w:r>
+      <w:r>
+        <w:rPr>
+          <w:rFonts w:ascii="Times New Roman" w:eastAsia="Times New Roman" w:hAnsi="Times New Roman" w:cs="Times New Roman"/>
+          <w:b/>
+          <w:sz w:val="24"/>
+          <w:szCs w:val="24"/>
+        </w:rPr>
+        <w:t xml:space="preserve">PT03-T3: </w:t>
+      </w:r>
+      <w:r>
+        <w:rPr>
+          <w:rFonts w:ascii="Times New Roman" w:eastAsia="Times New Roman" w:hAnsi="Times New Roman" w:cs="Times New Roman"/>
+          <w:sz w:val="24"/>
+          <w:szCs w:val="24"/>
+        </w:rPr>
+        <w:t>Desarrollo de BBDD.</w:t>
+      </w:r>
+    </w:p>
+    <w:p>
+      <w:pPr>
+        <w:ind w:left="1080" w:hanging="360"/>
+        <w:rPr>
+          <w:rFonts w:ascii="Times New Roman" w:eastAsia="Times New Roman" w:hAnsi="Times New Roman" w:cs="Times New Roman"/>
+          <w:sz w:val="24"/>
+          <w:szCs w:val="24"/>
+        </w:rPr>
+      </w:pPr>
+      <w:r>
+        <w:rPr>
+          <w:rFonts w:ascii="Times New Roman" w:eastAsia="Times New Roman" w:hAnsi="Times New Roman" w:cs="Times New Roman"/>
+          <w:sz w:val="24"/>
+          <w:szCs w:val="24"/>
+        </w:rPr>
+        <w:t>·</w:t>
+      </w:r>
+      <w:r>
+        <w:rPr>
+          <w:rFonts w:ascii="Times New Roman" w:eastAsia="Times New Roman" w:hAnsi="Times New Roman" w:cs="Times New Roman"/>
+          <w:sz w:val="14"/>
+          <w:szCs w:val="14"/>
+        </w:rPr>
+        <w:t xml:space="preserve">      </w:t>
+      </w:r>
+      <w:r>
+        <w:rPr>
+          <w:rFonts w:ascii="Times New Roman" w:eastAsia="Times New Roman" w:hAnsi="Times New Roman" w:cs="Times New Roman"/>
+          <w:b/>
+          <w:sz w:val="24"/>
+          <w:szCs w:val="24"/>
+        </w:rPr>
+        <w:t xml:space="preserve">PT03-T4: </w:t>
+      </w:r>
+      <w:r>
+        <w:rPr>
+          <w:rFonts w:ascii="Times New Roman" w:eastAsia="Times New Roman" w:hAnsi="Times New Roman" w:cs="Times New Roman"/>
+          <w:sz w:val="24"/>
+          <w:szCs w:val="24"/>
+        </w:rPr>
+        <w:t xml:space="preserve">Desarrollo de </w:t>
+      </w:r>
+      <w:proofErr w:type="gramStart"/>
+      <w:r>
+        <w:rPr>
+          <w:rFonts w:ascii="Times New Roman" w:eastAsia="Times New Roman" w:hAnsi="Times New Roman" w:cs="Times New Roman"/>
+          <w:sz w:val="24"/>
+          <w:szCs w:val="24"/>
+        </w:rPr>
+        <w:t>las lógica</w:t>
+      </w:r>
+      <w:proofErr w:type="gramEnd"/>
+      <w:r>
+        <w:rPr>
+          <w:rFonts w:ascii="Times New Roman" w:eastAsia="Times New Roman" w:hAnsi="Times New Roman" w:cs="Times New Roman"/>
+          <w:sz w:val="24"/>
+          <w:szCs w:val="24"/>
+        </w:rPr>
+        <w:t xml:space="preserve"> del proyecto.</w:t>
+      </w:r>
+    </w:p>
+    <w:p>
+      <w:pPr>
+        <w:ind w:firstLine="720"/>
+      </w:pPr>
+      <w:r>
+        <w:rPr>
+          <w:rFonts w:ascii="Times New Roman" w:eastAsia="Times New Roman" w:hAnsi="Times New Roman" w:cs="Times New Roman"/>
+          <w:sz w:val="24"/>
+          <w:szCs w:val="24"/>
+        </w:rPr>
+        <w:t xml:space="preserve">.    </w:t>
+      </w:r>
+      <w:r>
+        <w:rPr>
+          <w:rFonts w:ascii="Times New Roman" w:eastAsia="Times New Roman" w:hAnsi="Times New Roman" w:cs="Times New Roman"/>
+          <w:b/>
+          <w:sz w:val="24"/>
+          <w:szCs w:val="24"/>
+        </w:rPr>
+        <w:t xml:space="preserve">PT03-T5: </w:t>
+      </w:r>
+      <w:r>
+        <w:rPr>
+          <w:rFonts w:ascii="Times New Roman" w:eastAsia="Times New Roman" w:hAnsi="Times New Roman" w:cs="Times New Roman"/>
+          <w:sz w:val="24"/>
+          <w:szCs w:val="24"/>
+        </w:rPr>
+        <w:t xml:space="preserve">Desarrollo del </w:t>
+      </w:r>
+      <w:proofErr w:type="spellStart"/>
+      <w:r>
+        <w:rPr>
+          <w:rFonts w:ascii="Times New Roman" w:eastAsia="Times New Roman" w:hAnsi="Times New Roman" w:cs="Times New Roman"/>
+          <w:sz w:val="24"/>
+          <w:szCs w:val="24"/>
+        </w:rPr>
+        <w:t>frontend</w:t>
+      </w:r>
+      <w:proofErr w:type="spellEnd"/>
+      <w:r>
+        <w:rPr>
+          <w:rFonts w:ascii="Times New Roman" w:eastAsia="Times New Roman" w:hAnsi="Times New Roman" w:cs="Times New Roman"/>
+          <w:sz w:val="24"/>
+          <w:szCs w:val="24"/>
+        </w:rPr>
+        <w:t>.</w:t>
+      </w:r>
+    </w:p>
+    <w:p>
+      <w:pPr>
+        <w:pStyle w:val="Ttulo2"/>
+      </w:pPr>
+      <w:bookmarkStart w:id="32" w:name="_Toc166234916"/>
+      <w:r>
+        <w:t xml:space="preserve">8.4 </w:t>
+      </w:r>
+      <w:r>
+        <w:t>PT4: Pruebas</w:t>
+      </w:r>
+      <w:bookmarkEnd w:id="32"/>
+    </w:p>
+    <w:p>
+      <w:pPr>
         <w:rPr>
           <w:color w:val="FF0000"/>
-          <w:sz w:val="24"/>
-          <w:szCs w:val="24"/>
         </w:rPr>
       </w:pPr>
       <w:r>
         <w:rPr>
           <w:color w:val="FF0000"/>
-          <w:sz w:val="24"/>
-          <w:szCs w:val="24"/>
-        </w:rPr>
-        <w:t xml:space="preserve">Explicar más </w:t>
-      </w:r>
-      <w:proofErr w:type="gramStart"/>
-      <w:r>
-        <w:rPr>
-          <w:color w:val="FF0000"/>
-          <w:sz w:val="24"/>
-          <w:szCs w:val="24"/>
-        </w:rPr>
-        <w:t>a full</w:t>
-      </w:r>
-      <w:proofErr w:type="gramEnd"/>
-      <w:r>
-        <w:rPr>
-          <w:color w:val="FF0000"/>
-          <w:sz w:val="24"/>
-          <w:szCs w:val="24"/>
-        </w:rPr>
-        <w:t xml:space="preserve"> las actividades</w:t>
-      </w:r>
-    </w:p>
-    <w:p/>
-    <w:p>
-      <w:pPr>
-        <w:pStyle w:val="Ttulo2"/>
-      </w:pPr>
-      <w:bookmarkStart w:id="30" w:name="_Toc166139171"/>
-      <w:r>
-        <w:t xml:space="preserve">8.4 </w:t>
-      </w:r>
-      <w:r>
-        <w:t>PT4: Pruebas</w:t>
-      </w:r>
-      <w:bookmarkEnd w:id="30"/>
-    </w:p>
-    <w:p>
-      <w:pPr>
-        <w:rPr>
-          <w:color w:val="FF0000"/>
-        </w:rPr>
-      </w:pPr>
-      <w:r>
-        <w:rPr>
-          <w:color w:val="FF0000"/>
         </w:rPr>
         <w:br w:type="page"/>
       </w:r>
@@ -12810,12 +12618,12 @@
       <w:pPr>
         <w:pStyle w:val="Ttulo1"/>
       </w:pPr>
-      <w:bookmarkStart w:id="31" w:name="_Toc166139172"/>
+      <w:bookmarkStart w:id="33" w:name="_Toc166234917"/>
       <w:r>
         <w:lastRenderedPageBreak/>
         <w:t>9. Análisis de resultados</w:t>
       </w:r>
-      <w:bookmarkEnd w:id="31"/>
+      <w:bookmarkEnd w:id="33"/>
     </w:p>
     <w:p>
       <w:pPr>
@@ -12869,9 +12677,12 @@
         <w:br w:type="page"/>
       </w:r>
     </w:p>
+    <w:bookmarkStart w:id="34" w:name="_Toc166234918" w:displacedByCustomXml="next"/>
     <w:sdt>
       <w:sdtPr>
         <w:rPr>
+          <w:sz w:val="22"/>
+          <w:szCs w:val="22"/>
           <w:lang w:val="es-ES"/>
         </w:rPr>
         <w:id w:val="1927771153"/>
@@ -12882,8 +12693,6 @@
       </w:sdtPr>
       <w:sdtEndPr>
         <w:rPr>
-          <w:sz w:val="22"/>
-          <w:szCs w:val="22"/>
           <w:lang w:val="es"/>
         </w:rPr>
       </w:sdtEndPr>
@@ -12898,6 +12707,7 @@
             </w:rPr>
             <w:t>Bibliografía</w:t>
           </w:r>
+          <w:bookmarkEnd w:id="34"/>
         </w:p>
         <w:sdt>
           <w:sdtPr>
@@ -13176,7 +12986,7 @@
 </file>
 
 <file path=word/endnotes.xml><?xml version="1.0" encoding="utf-8"?>
-<w:endnotes xmlns:wpc="http://schemas.microsoft.com/office/word/2010/wordprocessingCanvas" xmlns:cx="http://schemas.microsoft.com/office/drawing/2014/chartex" xmlns:cx1="http://schemas.microsoft.com/office/drawing/2015/9/8/chartex" xmlns:cx2="http://schemas.microsoft.com/office/drawing/2015/10/21/chartex" xmlns:cx3="http://schemas.microsoft.com/office/drawing/2016/5/9/chartex" xmlns:cx4="http://schemas.microsoft.com/office/drawing/2016/5/10/chartex" xmlns:cx5="http://schemas.microsoft.com/office/drawing/2016/5/11/chartex" xmlns:cx6="http://schemas.microsoft.com/office/drawing/2016/5/12/chartex" xmlns:cx7="http://schemas.microsoft.com/office/drawing/2016/5/13/chartex" xmlns:cx8="http://schemas.microsoft.com/office/drawing/2016/5/14/chartex" xmlns:mc="http://schemas.openxmlformats.org/markup-compatibility/2006" xmlns:aink="http://schemas.microsoft.com/office/drawing/2016/ink" xmlns:am3d="http://schemas.microsoft.com/office/drawing/2017/model3d" xmlns:o="urn:schemas-microsoft-com:office:office" xmlns:oel="http://schemas.microsoft.com/office/2019/extlst" xmlns:r="http://schemas.openxmlformats.org/officeDocument/2006/relationships" xmlns:m="http://schemas.openxmlformats.org/officeDocument/2006/math" xmlns:v="urn:schemas-microsoft-com:vml" xmlns:wp14="http://schemas.microsoft.com/office/word/2010/wordprocessingDrawing" xmlns:wp="http://schemas.openxmlformats.org/drawingml/2006/wordprocessingDrawing" xmlns:w10="urn:schemas-microsoft-com:office:word" xmlns:w="http://schemas.openxmlformats.org/wordprocessingml/2006/main" xmlns:w14="http://schemas.microsoft.com/office/word/2010/wordml" xmlns:w15="http://schemas.microsoft.com/office/word/2012/wordml" xmlns:w16cex="http://schemas.microsoft.com/office/word/2018/wordml/cex" xmlns:w16cid="http://schemas.microsoft.com/office/word/2016/wordml/cid" xmlns:w16="http://schemas.microsoft.com/office/word/2018/wordml" xmlns:w16du="http://schemas.microsoft.com/office/word/2023/wordml/word16du" xmlns:w16sdtdh="http://schemas.microsoft.com/office/word/2020/wordml/sdtdatahash" xmlns:w16se="http://schemas.microsoft.com/office/word/2015/wordml/symex" xmlns:wpg="http://schemas.microsoft.com/office/word/2010/wordprocessingGroup" xmlns:wpi="http://schemas.microsoft.com/office/word/2010/wordprocessingInk" xmlns:wne="http://schemas.microsoft.com/office/word/2006/wordml" xmlns:wps="http://schemas.microsoft.com/office/word/2010/wordprocessingShape" mc:Ignorable="w14 w15 w16se w16cid w16 w16cex w16sdtdh w16du wp14">
+<w:endnotes xmlns:wpc="http://schemas.microsoft.com/office/word/2010/wordprocessingCanvas" xmlns:cx="http://schemas.microsoft.com/office/drawing/2014/chartex" xmlns:cx1="http://schemas.microsoft.com/office/drawing/2015/9/8/chartex" xmlns:cx2="http://schemas.microsoft.com/office/drawing/2015/10/21/chartex" xmlns:cx3="http://schemas.microsoft.com/office/drawing/2016/5/9/chartex" xmlns:cx4="http://schemas.microsoft.com/office/drawing/2016/5/10/chartex" xmlns:cx5="http://schemas.microsoft.com/office/drawing/2016/5/11/chartex" xmlns:cx6="http://schemas.microsoft.com/office/drawing/2016/5/12/chartex" xmlns:cx7="http://schemas.microsoft.com/office/drawing/2016/5/13/chartex" xmlns:cx8="http://schemas.microsoft.com/office/drawing/2016/5/14/chartex" xmlns:mc="http://schemas.openxmlformats.org/markup-compatibility/2006" xmlns:aink="http://schemas.microsoft.com/office/drawing/2016/ink" xmlns:am3d="http://schemas.microsoft.com/office/drawing/2017/model3d" xmlns:o="urn:schemas-microsoft-com:office:office" xmlns:oel="http://schemas.microsoft.com/office/2019/extlst" xmlns:r="http://schemas.openxmlformats.org/officeDocument/2006/relationships" xmlns:m="http://schemas.openxmlformats.org/officeDocument/2006/math" xmlns:v="urn:schemas-microsoft-com:vml" xmlns:wp14="http://schemas.microsoft.com/office/word/2010/wordprocessingDrawing" xmlns:wp="http://schemas.openxmlformats.org/drawingml/2006/wordprocessingDrawing" xmlns:w10="urn:schemas-microsoft-com:office:word" xmlns:w="http://schemas.openxmlformats.org/wordprocessingml/2006/main" xmlns:w14="http://schemas.microsoft.com/office/word/2010/wordml" xmlns:w15="http://schemas.microsoft.com/office/word/2012/wordml" xmlns:w16cex="http://schemas.microsoft.com/office/word/2018/wordml/cex" xmlns:w16cid="http://schemas.microsoft.com/office/word/2016/wordml/cid" xmlns:w16="http://schemas.microsoft.com/office/word/2018/wordml" xmlns:w16sdtdh="http://schemas.microsoft.com/office/word/2020/wordml/sdtdatahash" xmlns:w16se="http://schemas.microsoft.com/office/word/2015/wordml/symex" xmlns:wpg="http://schemas.microsoft.com/office/word/2010/wordprocessingGroup" xmlns:wpi="http://schemas.microsoft.com/office/word/2010/wordprocessingInk" xmlns:wne="http://schemas.microsoft.com/office/word/2006/wordml" xmlns:wps="http://schemas.microsoft.com/office/word/2010/wordprocessingShape" mc:Ignorable="w14 w15 w16se w16cid w16 w16cex w16sdtdh wp14">
   <w:endnote w:type="separator" w:id="-1">
     <w:p>
       <w:pPr>
@@ -13201,7 +13011,7 @@
 </file>
 
 <file path=word/footer1.xml><?xml version="1.0" encoding="utf-8"?>
-<w:ftr xmlns:wpc="http://schemas.microsoft.com/office/word/2010/wordprocessingCanvas" xmlns:cx="http://schemas.microsoft.com/office/drawing/2014/chartex" xmlns:cx1="http://schemas.microsoft.com/office/drawing/2015/9/8/chartex" xmlns:cx2="http://schemas.microsoft.com/office/drawing/2015/10/21/chartex" xmlns:cx3="http://schemas.microsoft.com/office/drawing/2016/5/9/chartex" xmlns:cx4="http://schemas.microsoft.com/office/drawing/2016/5/10/chartex" xmlns:cx5="http://schemas.microsoft.com/office/drawing/2016/5/11/chartex" xmlns:cx6="http://schemas.microsoft.com/office/drawing/2016/5/12/chartex" xmlns:cx7="http://schemas.microsoft.com/office/drawing/2016/5/13/chartex" xmlns:cx8="http://schemas.microsoft.com/office/drawing/2016/5/14/chartex" xmlns:mc="http://schemas.openxmlformats.org/markup-compatibility/2006" xmlns:aink="http://schemas.microsoft.com/office/drawing/2016/ink" xmlns:am3d="http://schemas.microsoft.com/office/drawing/2017/model3d" xmlns:o="urn:schemas-microsoft-com:office:office" xmlns:oel="http://schemas.microsoft.com/office/2019/extlst" xmlns:r="http://schemas.openxmlformats.org/officeDocument/2006/relationships" xmlns:m="http://schemas.openxmlformats.org/officeDocument/2006/math" xmlns:v="urn:schemas-microsoft-com:vml" xmlns:wp14="http://schemas.microsoft.com/office/word/2010/wordprocessingDrawing" xmlns:wp="http://schemas.openxmlformats.org/drawingml/2006/wordprocessingDrawing" xmlns:w10="urn:schemas-microsoft-com:office:word" xmlns:w="http://schemas.openxmlformats.org/wordprocessingml/2006/main" xmlns:w14="http://schemas.microsoft.com/office/word/2010/wordml" xmlns:w15="http://schemas.microsoft.com/office/word/2012/wordml" xmlns:w16cex="http://schemas.microsoft.com/office/word/2018/wordml/cex" xmlns:w16cid="http://schemas.microsoft.com/office/word/2016/wordml/cid" xmlns:w16="http://schemas.microsoft.com/office/word/2018/wordml" xmlns:w16du="http://schemas.microsoft.com/office/word/2023/wordml/word16du" xmlns:w16sdtdh="http://schemas.microsoft.com/office/word/2020/wordml/sdtdatahash" xmlns:w16se="http://schemas.microsoft.com/office/word/2015/wordml/symex" xmlns:wpg="http://schemas.microsoft.com/office/word/2010/wordprocessingGroup" xmlns:wpi="http://schemas.microsoft.com/office/word/2010/wordprocessingInk" xmlns:wne="http://schemas.microsoft.com/office/word/2006/wordml" xmlns:wps="http://schemas.microsoft.com/office/word/2010/wordprocessingShape" mc:Ignorable="w14 w15 w16se w16cid w16 w16cex w16sdtdh w16du wp14">
+<w:ftr xmlns:wpc="http://schemas.microsoft.com/office/word/2010/wordprocessingCanvas" xmlns:cx="http://schemas.microsoft.com/office/drawing/2014/chartex" xmlns:cx1="http://schemas.microsoft.com/office/drawing/2015/9/8/chartex" xmlns:cx2="http://schemas.microsoft.com/office/drawing/2015/10/21/chartex" xmlns:cx3="http://schemas.microsoft.com/office/drawing/2016/5/9/chartex" xmlns:cx4="http://schemas.microsoft.com/office/drawing/2016/5/10/chartex" xmlns:cx5="http://schemas.microsoft.com/office/drawing/2016/5/11/chartex" xmlns:cx6="http://schemas.microsoft.com/office/drawing/2016/5/12/chartex" xmlns:cx7="http://schemas.microsoft.com/office/drawing/2016/5/13/chartex" xmlns:cx8="http://schemas.microsoft.com/office/drawing/2016/5/14/chartex" xmlns:mc="http://schemas.openxmlformats.org/markup-compatibility/2006" xmlns:aink="http://schemas.microsoft.com/office/drawing/2016/ink" xmlns:am3d="http://schemas.microsoft.com/office/drawing/2017/model3d" xmlns:o="urn:schemas-microsoft-com:office:office" xmlns:oel="http://schemas.microsoft.com/office/2019/extlst" xmlns:r="http://schemas.openxmlformats.org/officeDocument/2006/relationships" xmlns:m="http://schemas.openxmlformats.org/officeDocument/2006/math" xmlns:v="urn:schemas-microsoft-com:vml" xmlns:wp14="http://schemas.microsoft.com/office/word/2010/wordprocessingDrawing" xmlns:wp="http://schemas.openxmlformats.org/drawingml/2006/wordprocessingDrawing" xmlns:w10="urn:schemas-microsoft-com:office:word" xmlns:w="http://schemas.openxmlformats.org/wordprocessingml/2006/main" xmlns:w14="http://schemas.microsoft.com/office/word/2010/wordml" xmlns:w15="http://schemas.microsoft.com/office/word/2012/wordml" xmlns:w16cex="http://schemas.microsoft.com/office/word/2018/wordml/cex" xmlns:w16cid="http://schemas.microsoft.com/office/word/2016/wordml/cid" xmlns:w16="http://schemas.microsoft.com/office/word/2018/wordml" xmlns:w16sdtdh="http://schemas.microsoft.com/office/word/2020/wordml/sdtdatahash" xmlns:w16se="http://schemas.microsoft.com/office/word/2015/wordml/symex" xmlns:wpg="http://schemas.microsoft.com/office/word/2010/wordprocessingGroup" xmlns:wpi="http://schemas.microsoft.com/office/word/2010/wordprocessingInk" xmlns:wne="http://schemas.microsoft.com/office/word/2006/wordml" xmlns:wps="http://schemas.microsoft.com/office/word/2010/wordprocessingShape" mc:Ignorable="w14 w15 w16se w16cid w16 w16cex w16sdtdh wp14">
   <w:p>
     <w:pPr>
       <w:jc w:val="right"/>
@@ -13229,13 +13039,13 @@
 </file>
 
 <file path=word/footer2.xml><?xml version="1.0" encoding="utf-8"?>
-<w:ftr xmlns:wpc="http://schemas.microsoft.com/office/word/2010/wordprocessingCanvas" xmlns:cx="http://schemas.microsoft.com/office/drawing/2014/chartex" xmlns:cx1="http://schemas.microsoft.com/office/drawing/2015/9/8/chartex" xmlns:cx2="http://schemas.microsoft.com/office/drawing/2015/10/21/chartex" xmlns:cx3="http://schemas.microsoft.com/office/drawing/2016/5/9/chartex" xmlns:cx4="http://schemas.microsoft.com/office/drawing/2016/5/10/chartex" xmlns:cx5="http://schemas.microsoft.com/office/drawing/2016/5/11/chartex" xmlns:cx6="http://schemas.microsoft.com/office/drawing/2016/5/12/chartex" xmlns:cx7="http://schemas.microsoft.com/office/drawing/2016/5/13/chartex" xmlns:cx8="http://schemas.microsoft.com/office/drawing/2016/5/14/chartex" xmlns:mc="http://schemas.openxmlformats.org/markup-compatibility/2006" xmlns:aink="http://schemas.microsoft.com/office/drawing/2016/ink" xmlns:am3d="http://schemas.microsoft.com/office/drawing/2017/model3d" xmlns:o="urn:schemas-microsoft-com:office:office" xmlns:oel="http://schemas.microsoft.com/office/2019/extlst" xmlns:r="http://schemas.openxmlformats.org/officeDocument/2006/relationships" xmlns:m="http://schemas.openxmlformats.org/officeDocument/2006/math" xmlns:v="urn:schemas-microsoft-com:vml" xmlns:wp14="http://schemas.microsoft.com/office/word/2010/wordprocessingDrawing" xmlns:wp="http://schemas.openxmlformats.org/drawingml/2006/wordprocessingDrawing" xmlns:w10="urn:schemas-microsoft-com:office:word" xmlns:w="http://schemas.openxmlformats.org/wordprocessingml/2006/main" xmlns:w14="http://schemas.microsoft.com/office/word/2010/wordml" xmlns:w15="http://schemas.microsoft.com/office/word/2012/wordml" xmlns:w16cex="http://schemas.microsoft.com/office/word/2018/wordml/cex" xmlns:w16cid="http://schemas.microsoft.com/office/word/2016/wordml/cid" xmlns:w16="http://schemas.microsoft.com/office/word/2018/wordml" xmlns:w16du="http://schemas.microsoft.com/office/word/2023/wordml/word16du" xmlns:w16sdtdh="http://schemas.microsoft.com/office/word/2020/wordml/sdtdatahash" xmlns:w16se="http://schemas.microsoft.com/office/word/2015/wordml/symex" xmlns:wpg="http://schemas.microsoft.com/office/word/2010/wordprocessingGroup" xmlns:wpi="http://schemas.microsoft.com/office/word/2010/wordprocessingInk" xmlns:wne="http://schemas.microsoft.com/office/word/2006/wordml" xmlns:wps="http://schemas.microsoft.com/office/word/2010/wordprocessingShape" mc:Ignorable="w14 w15 w16se w16cid w16 w16cex w16sdtdh w16du wp14">
+<w:ftr xmlns:wpc="http://schemas.microsoft.com/office/word/2010/wordprocessingCanvas" xmlns:cx="http://schemas.microsoft.com/office/drawing/2014/chartex" xmlns:cx1="http://schemas.microsoft.com/office/drawing/2015/9/8/chartex" xmlns:cx2="http://schemas.microsoft.com/office/drawing/2015/10/21/chartex" xmlns:cx3="http://schemas.microsoft.com/office/drawing/2016/5/9/chartex" xmlns:cx4="http://schemas.microsoft.com/office/drawing/2016/5/10/chartex" xmlns:cx5="http://schemas.microsoft.com/office/drawing/2016/5/11/chartex" xmlns:cx6="http://schemas.microsoft.com/office/drawing/2016/5/12/chartex" xmlns:cx7="http://schemas.microsoft.com/office/drawing/2016/5/13/chartex" xmlns:cx8="http://schemas.microsoft.com/office/drawing/2016/5/14/chartex" xmlns:mc="http://schemas.openxmlformats.org/markup-compatibility/2006" xmlns:aink="http://schemas.microsoft.com/office/drawing/2016/ink" xmlns:am3d="http://schemas.microsoft.com/office/drawing/2017/model3d" xmlns:o="urn:schemas-microsoft-com:office:office" xmlns:oel="http://schemas.microsoft.com/office/2019/extlst" xmlns:r="http://schemas.openxmlformats.org/officeDocument/2006/relationships" xmlns:m="http://schemas.openxmlformats.org/officeDocument/2006/math" xmlns:v="urn:schemas-microsoft-com:vml" xmlns:wp14="http://schemas.microsoft.com/office/word/2010/wordprocessingDrawing" xmlns:wp="http://schemas.openxmlformats.org/drawingml/2006/wordprocessingDrawing" xmlns:w10="urn:schemas-microsoft-com:office:word" xmlns:w="http://schemas.openxmlformats.org/wordprocessingml/2006/main" xmlns:w14="http://schemas.microsoft.com/office/word/2010/wordml" xmlns:w15="http://schemas.microsoft.com/office/word/2012/wordml" xmlns:w16cex="http://schemas.microsoft.com/office/word/2018/wordml/cex" xmlns:w16cid="http://schemas.microsoft.com/office/word/2016/wordml/cid" xmlns:w16="http://schemas.microsoft.com/office/word/2018/wordml" xmlns:w16sdtdh="http://schemas.microsoft.com/office/word/2020/wordml/sdtdatahash" xmlns:w16se="http://schemas.microsoft.com/office/word/2015/wordml/symex" xmlns:wpg="http://schemas.microsoft.com/office/word/2010/wordprocessingGroup" xmlns:wpi="http://schemas.microsoft.com/office/word/2010/wordprocessingInk" xmlns:wne="http://schemas.microsoft.com/office/word/2006/wordml" xmlns:wps="http://schemas.microsoft.com/office/word/2010/wordprocessingShape" mc:Ignorable="w14 w15 w16se w16cid w16 w16cex w16sdtdh wp14">
   <w:p/>
 </w:ftr>
 </file>
 
 <file path=word/footnotes.xml><?xml version="1.0" encoding="utf-8"?>
-<w:footnotes xmlns:wpc="http://schemas.microsoft.com/office/word/2010/wordprocessingCanvas" xmlns:cx="http://schemas.microsoft.com/office/drawing/2014/chartex" xmlns:cx1="http://schemas.microsoft.com/office/drawing/2015/9/8/chartex" xmlns:cx2="http://schemas.microsoft.com/office/drawing/2015/10/21/chartex" xmlns:cx3="http://schemas.microsoft.com/office/drawing/2016/5/9/chartex" xmlns:cx4="http://schemas.microsoft.com/office/drawing/2016/5/10/chartex" xmlns:cx5="http://schemas.microsoft.com/office/drawing/2016/5/11/chartex" xmlns:cx6="http://schemas.microsoft.com/office/drawing/2016/5/12/chartex" xmlns:cx7="http://schemas.microsoft.com/office/drawing/2016/5/13/chartex" xmlns:cx8="http://schemas.microsoft.com/office/drawing/2016/5/14/chartex" xmlns:mc="http://schemas.openxmlformats.org/markup-compatibility/2006" xmlns:aink="http://schemas.microsoft.com/office/drawing/2016/ink" xmlns:am3d="http://schemas.microsoft.com/office/drawing/2017/model3d" xmlns:o="urn:schemas-microsoft-com:office:office" xmlns:oel="http://schemas.microsoft.com/office/2019/extlst" xmlns:r="http://schemas.openxmlformats.org/officeDocument/2006/relationships" xmlns:m="http://schemas.openxmlformats.org/officeDocument/2006/math" xmlns:v="urn:schemas-microsoft-com:vml" xmlns:wp14="http://schemas.microsoft.com/office/word/2010/wordprocessingDrawing" xmlns:wp="http://schemas.openxmlformats.org/drawingml/2006/wordprocessingDrawing" xmlns:w10="urn:schemas-microsoft-com:office:word" xmlns:w="http://schemas.openxmlformats.org/wordprocessingml/2006/main" xmlns:w14="http://schemas.microsoft.com/office/word/2010/wordml" xmlns:w15="http://schemas.microsoft.com/office/word/2012/wordml" xmlns:w16cex="http://schemas.microsoft.com/office/word/2018/wordml/cex" xmlns:w16cid="http://schemas.microsoft.com/office/word/2016/wordml/cid" xmlns:w16="http://schemas.microsoft.com/office/word/2018/wordml" xmlns:w16du="http://schemas.microsoft.com/office/word/2023/wordml/word16du" xmlns:w16sdtdh="http://schemas.microsoft.com/office/word/2020/wordml/sdtdatahash" xmlns:w16se="http://schemas.microsoft.com/office/word/2015/wordml/symex" xmlns:wpg="http://schemas.microsoft.com/office/word/2010/wordprocessingGroup" xmlns:wpi="http://schemas.microsoft.com/office/word/2010/wordprocessingInk" xmlns:wne="http://schemas.microsoft.com/office/word/2006/wordml" xmlns:wps="http://schemas.microsoft.com/office/word/2010/wordprocessingShape" mc:Ignorable="w14 w15 w16se w16cid w16 w16cex w16sdtdh w16du wp14">
+<w:footnotes xmlns:wpc="http://schemas.microsoft.com/office/word/2010/wordprocessingCanvas" xmlns:cx="http://schemas.microsoft.com/office/drawing/2014/chartex" xmlns:cx1="http://schemas.microsoft.com/office/drawing/2015/9/8/chartex" xmlns:cx2="http://schemas.microsoft.com/office/drawing/2015/10/21/chartex" xmlns:cx3="http://schemas.microsoft.com/office/drawing/2016/5/9/chartex" xmlns:cx4="http://schemas.microsoft.com/office/drawing/2016/5/10/chartex" xmlns:cx5="http://schemas.microsoft.com/office/drawing/2016/5/11/chartex" xmlns:cx6="http://schemas.microsoft.com/office/drawing/2016/5/12/chartex" xmlns:cx7="http://schemas.microsoft.com/office/drawing/2016/5/13/chartex" xmlns:cx8="http://schemas.microsoft.com/office/drawing/2016/5/14/chartex" xmlns:mc="http://schemas.openxmlformats.org/markup-compatibility/2006" xmlns:aink="http://schemas.microsoft.com/office/drawing/2016/ink" xmlns:am3d="http://schemas.microsoft.com/office/drawing/2017/model3d" xmlns:o="urn:schemas-microsoft-com:office:office" xmlns:oel="http://schemas.microsoft.com/office/2019/extlst" xmlns:r="http://schemas.openxmlformats.org/officeDocument/2006/relationships" xmlns:m="http://schemas.openxmlformats.org/officeDocument/2006/math" xmlns:v="urn:schemas-microsoft-com:vml" xmlns:wp14="http://schemas.microsoft.com/office/word/2010/wordprocessingDrawing" xmlns:wp="http://schemas.openxmlformats.org/drawingml/2006/wordprocessingDrawing" xmlns:w10="urn:schemas-microsoft-com:office:word" xmlns:w="http://schemas.openxmlformats.org/wordprocessingml/2006/main" xmlns:w14="http://schemas.microsoft.com/office/word/2010/wordml" xmlns:w15="http://schemas.microsoft.com/office/word/2012/wordml" xmlns:w16cex="http://schemas.microsoft.com/office/word/2018/wordml/cex" xmlns:w16cid="http://schemas.microsoft.com/office/word/2016/wordml/cid" xmlns:w16="http://schemas.microsoft.com/office/word/2018/wordml" xmlns:w16sdtdh="http://schemas.microsoft.com/office/word/2020/wordml/sdtdatahash" xmlns:w16se="http://schemas.microsoft.com/office/word/2015/wordml/symex" xmlns:wpg="http://schemas.microsoft.com/office/word/2010/wordprocessingGroup" xmlns:wpi="http://schemas.microsoft.com/office/word/2010/wordprocessingInk" xmlns:wne="http://schemas.microsoft.com/office/word/2006/wordml" xmlns:wps="http://schemas.microsoft.com/office/word/2010/wordprocessingShape" mc:Ignorable="w14 w15 w16se w16cid w16 w16cex w16sdtdh wp14">
   <w:footnote w:type="separator" w:id="-1">
     <w:p>
       <w:pPr>
@@ -13260,7 +13070,7 @@
 </file>
 
 <file path=word/numbering.xml><?xml version="1.0" encoding="utf-8"?>
-<w:numbering xmlns:wpc="http://schemas.microsoft.com/office/word/2010/wordprocessingCanvas" xmlns:cx="http://schemas.microsoft.com/office/drawing/2014/chartex" xmlns:cx1="http://schemas.microsoft.com/office/drawing/2015/9/8/chartex" xmlns:cx2="http://schemas.microsoft.com/office/drawing/2015/10/21/chartex" xmlns:cx3="http://schemas.microsoft.com/office/drawing/2016/5/9/chartex" xmlns:cx4="http://schemas.microsoft.com/office/drawing/2016/5/10/chartex" xmlns:cx5="http://schemas.microsoft.com/office/drawing/2016/5/11/chartex" xmlns:cx6="http://schemas.microsoft.com/office/drawing/2016/5/12/chartex" xmlns:cx7="http://schemas.microsoft.com/office/drawing/2016/5/13/chartex" xmlns:cx8="http://schemas.microsoft.com/office/drawing/2016/5/14/chartex" xmlns:mc="http://schemas.openxmlformats.org/markup-compatibility/2006" xmlns:aink="http://schemas.microsoft.com/office/drawing/2016/ink" xmlns:am3d="http://schemas.microsoft.com/office/drawing/2017/model3d" xmlns:o="urn:schemas-microsoft-com:office:office" xmlns:oel="http://schemas.microsoft.com/office/2019/extlst" xmlns:r="http://schemas.openxmlformats.org/officeDocument/2006/relationships" xmlns:m="http://schemas.openxmlformats.org/officeDocument/2006/math" xmlns:v="urn:schemas-microsoft-com:vml" xmlns:wp14="http://schemas.microsoft.com/office/word/2010/wordprocessingDrawing" xmlns:wp="http://schemas.openxmlformats.org/drawingml/2006/wordprocessingDrawing" xmlns:w10="urn:schemas-microsoft-com:office:word" xmlns:w="http://schemas.openxmlformats.org/wordprocessingml/2006/main" xmlns:w14="http://schemas.microsoft.com/office/word/2010/wordml" xmlns:w15="http://schemas.microsoft.com/office/word/2012/wordml" xmlns:w16cex="http://schemas.microsoft.com/office/word/2018/wordml/cex" xmlns:w16cid="http://schemas.microsoft.com/office/word/2016/wordml/cid" xmlns:w16="http://schemas.microsoft.com/office/word/2018/wordml" xmlns:w16du="http://schemas.microsoft.com/office/word/2023/wordml/word16du" xmlns:w16sdtdh="http://schemas.microsoft.com/office/word/2020/wordml/sdtdatahash" xmlns:w16se="http://schemas.microsoft.com/office/word/2015/wordml/symex" xmlns:wpg="http://schemas.microsoft.com/office/word/2010/wordprocessingGroup" xmlns:wpi="http://schemas.microsoft.com/office/word/2010/wordprocessingInk" xmlns:wne="http://schemas.microsoft.com/office/word/2006/wordml" xmlns:wps="http://schemas.microsoft.com/office/word/2010/wordprocessingShape" mc:Ignorable="w14 w15 w16se w16cid w16 w16cex w16sdtdh w16du wp14">
+<w:numbering xmlns:wpc="http://schemas.microsoft.com/office/word/2010/wordprocessingCanvas" xmlns:cx="http://schemas.microsoft.com/office/drawing/2014/chartex" xmlns:cx1="http://schemas.microsoft.com/office/drawing/2015/9/8/chartex" xmlns:cx2="http://schemas.microsoft.com/office/drawing/2015/10/21/chartex" xmlns:cx3="http://schemas.microsoft.com/office/drawing/2016/5/9/chartex" xmlns:cx4="http://schemas.microsoft.com/office/drawing/2016/5/10/chartex" xmlns:cx5="http://schemas.microsoft.com/office/drawing/2016/5/11/chartex" xmlns:cx6="http://schemas.microsoft.com/office/drawing/2016/5/12/chartex" xmlns:cx7="http://schemas.microsoft.com/office/drawing/2016/5/13/chartex" xmlns:cx8="http://schemas.microsoft.com/office/drawing/2016/5/14/chartex" xmlns:mc="http://schemas.openxmlformats.org/markup-compatibility/2006" xmlns:aink="http://schemas.microsoft.com/office/drawing/2016/ink" xmlns:am3d="http://schemas.microsoft.com/office/drawing/2017/model3d" xmlns:o="urn:schemas-microsoft-com:office:office" xmlns:oel="http://schemas.microsoft.com/office/2019/extlst" xmlns:r="http://schemas.openxmlformats.org/officeDocument/2006/relationships" xmlns:m="http://schemas.openxmlformats.org/officeDocument/2006/math" xmlns:v="urn:schemas-microsoft-com:vml" xmlns:wp14="http://schemas.microsoft.com/office/word/2010/wordprocessingDrawing" xmlns:wp="http://schemas.openxmlformats.org/drawingml/2006/wordprocessingDrawing" xmlns:w10="urn:schemas-microsoft-com:office:word" xmlns:w="http://schemas.openxmlformats.org/wordprocessingml/2006/main" xmlns:w14="http://schemas.microsoft.com/office/word/2010/wordml" xmlns:w15="http://schemas.microsoft.com/office/word/2012/wordml" xmlns:w16cex="http://schemas.microsoft.com/office/word/2018/wordml/cex" xmlns:w16cid="http://schemas.microsoft.com/office/word/2016/wordml/cid" xmlns:w16="http://schemas.microsoft.com/office/word/2018/wordml" xmlns:w16sdtdh="http://schemas.microsoft.com/office/word/2020/wordml/sdtdatahash" xmlns:w16se="http://schemas.microsoft.com/office/word/2015/wordml/symex" xmlns:wpg="http://schemas.microsoft.com/office/word/2010/wordprocessingGroup" xmlns:wpi="http://schemas.microsoft.com/office/word/2010/wordprocessingInk" xmlns:wne="http://schemas.microsoft.com/office/word/2006/wordml" xmlns:wps="http://schemas.microsoft.com/office/word/2010/wordprocessingShape" mc:Ignorable="w14 w15 w16se w16cid w16 w16cex w16sdtdh wp14">
   <w:abstractNum w:abstractNumId="0" w15:restartNumberingAfterBreak="0">
     <w:nsid w:val="007540CC"/>
     <w:multiLevelType w:val="multilevel"/>
@@ -13845,7 +13655,7 @@
 </file>
 
 <file path=word/styles.xml><?xml version="1.0" encoding="utf-8"?>
-<w:styles xmlns:mc="http://schemas.openxmlformats.org/markup-compatibility/2006" xmlns:r="http://schemas.openxmlformats.org/officeDocument/2006/relationships" xmlns:w="http://schemas.openxmlformats.org/wordprocessingml/2006/main" xmlns:w14="http://schemas.microsoft.com/office/word/2010/wordml" xmlns:w15="http://schemas.microsoft.com/office/word/2012/wordml" xmlns:w16cex="http://schemas.microsoft.com/office/word/2018/wordml/cex" xmlns:w16cid="http://schemas.microsoft.com/office/word/2016/wordml/cid" xmlns:w16="http://schemas.microsoft.com/office/word/2018/wordml" xmlns:w16du="http://schemas.microsoft.com/office/word/2023/wordml/word16du" xmlns:w16sdtdh="http://schemas.microsoft.com/office/word/2020/wordml/sdtdatahash" xmlns:w16se="http://schemas.microsoft.com/office/word/2015/wordml/symex" mc:Ignorable="w14 w15 w16se w16cid w16 w16cex w16sdtdh w16du">
+<w:styles xmlns:mc="http://schemas.openxmlformats.org/markup-compatibility/2006" xmlns:r="http://schemas.openxmlformats.org/officeDocument/2006/relationships" xmlns:w="http://schemas.openxmlformats.org/wordprocessingml/2006/main" xmlns:w14="http://schemas.microsoft.com/office/word/2010/wordml" xmlns:w15="http://schemas.microsoft.com/office/word/2012/wordml" xmlns:w16cex="http://schemas.microsoft.com/office/word/2018/wordml/cex" xmlns:w16cid="http://schemas.microsoft.com/office/word/2016/wordml/cid" xmlns:w16="http://schemas.microsoft.com/office/word/2018/wordml" xmlns:w16sdtdh="http://schemas.microsoft.com/office/word/2020/wordml/sdtdatahash" xmlns:w16se="http://schemas.microsoft.com/office/word/2015/wordml/symex" mc:Ignorable="w14 w15 w16se w16cid w16 w16cex w16sdtdh">
   <w:docDefaults>
     <w:rPrDefault>
       <w:rPr>

</xml_diff>